<commit_message>
Updates to elasticsearch and kibana deployments.
</commit_message>
<xml_diff>
--- a/README.docx
+++ b/README.docx
@@ -3263,8 +3263,6 @@
       <w:r>
         <w:t>helm-charts/</w:t>
       </w:r>
-      <w:bookmarkStart w:id="5" w:name="_GoBack"/>
-      <w:bookmarkEnd w:id="5"/>
       <w:r>
         <w:t xml:space="preserve">kibana </w:t>
       </w:r>
@@ -3313,89 +3311,8 @@
       <w:r>
         <w:t xml:space="preserve">--namespace=kafka </w:t>
       </w:r>
-    </w:p>
-    <w:p/>
-    <w:p>
-      <w:pPr>
-        <w:pStyle w:val="Heading1"/>
-      </w:pPr>
-      <w:bookmarkStart w:id="6" w:name="_Toc10535001"/>
-      <w:r>
-        <w:t>Usage</w:t>
-      </w:r>
-      <w:bookmarkEnd w:id="6"/>
-    </w:p>
-    <w:p>
-      <w:r>
-        <w:t>Once Helm charts have been successfully installed, Kafka can be accessed</w:t>
-      </w:r>
-      <w:r>
-        <w:t xml:space="preserve"> by clients external and internal to </w:t>
-      </w:r>
-      <w:r>
-        <w:t>the Kubernetes cluster.</w:t>
-      </w:r>
-    </w:p>
-    <w:p/>
-    <w:p>
-      <w:pPr>
-        <w:pStyle w:val="Heading2"/>
-      </w:pPr>
-      <w:bookmarkStart w:id="7" w:name="_Toc10535002"/>
-      <w:r>
-        <w:t>Kafka REST Proxy</w:t>
-      </w:r>
-      <w:bookmarkEnd w:id="7"/>
-    </w:p>
-    <w:p>
-      <w:r>
-        <w:t>Due to limitations of current ingress and DNS, Kafka is unable to accept native connections from clients external to the Kubernetes cluster</w:t>
-      </w:r>
-      <w:r>
-        <w:t>. Kafka REST Proxy provides an HTTP-based interface for those clients, as well as clients without native Kafka support.</w:t>
-      </w:r>
-    </w:p>
-    <w:p/>
-    <w:p>
-      <w:pPr>
-        <w:pStyle w:val="Heading3"/>
-      </w:pPr>
-      <w:bookmarkStart w:id="8" w:name="_Toc10535003"/>
-      <w:r>
-        <w:t xml:space="preserve">Producing </w:t>
-      </w:r>
-      <w:r>
-        <w:t xml:space="preserve">JSON </w:t>
-      </w:r>
-      <w:r>
-        <w:t>messages</w:t>
-      </w:r>
-      <w:bookmarkEnd w:id="8"/>
-    </w:p>
-    <w:p>
-      <w:r>
-        <w:t xml:space="preserve">1. Produce a message using JSON with the value </w:t>
-      </w:r>
-      <w:r>
-        <w:rPr>
-          <w:rStyle w:val="QuoteChar"/>
-        </w:rPr>
-        <w:t>'{ "foo": "bar" }'</w:t>
-      </w:r>
-      <w:r>
-        <w:t xml:space="preserve"> to </w:t>
-      </w:r>
-      <w:r>
-        <w:rPr>
-          <w:rStyle w:val="QuoteChar"/>
-        </w:rPr>
-        <w:t>jsontest</w:t>
-      </w:r>
-      <w:r>
-        <w:t xml:space="preserve"> </w:t>
-      </w:r>
-      <w:r>
-        <w:t>topic</w:t>
+      <w:r>
+        <w:t>\</w:t>
       </w:r>
     </w:p>
     <w:p>
@@ -3404,10 +3321,7 @@
         <w:shd w:val="clear" w:color="auto" w:fill="F3F1F2"/>
       </w:pPr>
       <w:r>
-        <w:t xml:space="preserve">curl -X POST </w:t>
-      </w:r>
-      <w:r>
-        <w:t>\</w:t>
+        <w:t>set \</w:t>
       </w:r>
     </w:p>
     <w:p>
@@ -3416,7 +3330,22 @@
         <w:shd w:val="clear" w:color="auto" w:fill="F3F1F2"/>
       </w:pPr>
       <w:r>
-        <w:t>-H "Content-Type: application/vnd.kafka.json.v2+json" \</w:t>
+        <w:t>securityContext</w:t>
+      </w:r>
+      <w:r>
+        <w:t>.</w:t>
+      </w:r>
+      <w:r>
+        <w:t>enabled</w:t>
+      </w:r>
+      <w:r>
+        <w:t>=</w:t>
+      </w:r>
+      <w:r>
+        <w:t>false</w:t>
+      </w:r>
+      <w:r>
+        <w:t>,\</w:t>
       </w:r>
     </w:p>
     <w:p>
@@ -3425,7 +3354,10 @@
         <w:shd w:val="clear" w:color="auto" w:fill="F3F1F2"/>
       </w:pPr>
       <w:r>
-        <w:t>-H "Accept: application/vnd.kafka.v2+json" \</w:t>
+        <w:t>securityContext.allowPrivilegeEscalation=false</w:t>
+      </w:r>
+      <w:r>
+        <w:t>,\</w:t>
       </w:r>
     </w:p>
     <w:p>
@@ -3434,10 +3366,91 @@
         <w:shd w:val="clear" w:color="auto" w:fill="F3F1F2"/>
       </w:pPr>
       <w:r>
-        <w:t>--data '{"records":[{"value":{"foo":"bar"}}]}'</w:t>
-      </w:r>
-      <w:r>
-        <w:t xml:space="preserve"> \</w:t>
+        <w:t>securityContext.runAsUser=1000</w:t>
+      </w:r>
+    </w:p>
+    <w:p/>
+    <w:p>
+      <w:pPr>
+        <w:pStyle w:val="Heading1"/>
+      </w:pPr>
+      <w:bookmarkStart w:id="5" w:name="_Toc10535001"/>
+      <w:r>
+        <w:t>Usage</w:t>
+      </w:r>
+      <w:bookmarkEnd w:id="5"/>
+    </w:p>
+    <w:p>
+      <w:r>
+        <w:t>Once Helm charts have been successfully installed, Kafka can be accessed</w:t>
+      </w:r>
+      <w:r>
+        <w:t xml:space="preserve"> by clients external and internal to </w:t>
+      </w:r>
+      <w:r>
+        <w:t>the Kubernetes cluster.</w:t>
+      </w:r>
+    </w:p>
+    <w:p/>
+    <w:p>
+      <w:pPr>
+        <w:pStyle w:val="Heading2"/>
+      </w:pPr>
+      <w:bookmarkStart w:id="6" w:name="_Toc10535002"/>
+      <w:r>
+        <w:t>Kafka REST Proxy</w:t>
+      </w:r>
+      <w:bookmarkEnd w:id="6"/>
+    </w:p>
+    <w:p>
+      <w:r>
+        <w:t>Due to limitations of current ingress and DNS, Kafka is unable to accept native connections from clients external to the Kubernetes cluster</w:t>
+      </w:r>
+      <w:r>
+        <w:t>. Kafka REST Proxy provides an HTTP-based interface for those clients, as well as clients without native Kafka support.</w:t>
+      </w:r>
+    </w:p>
+    <w:p/>
+    <w:p>
+      <w:pPr>
+        <w:pStyle w:val="Heading3"/>
+      </w:pPr>
+      <w:bookmarkStart w:id="7" w:name="_Toc10535003"/>
+      <w:r>
+        <w:t xml:space="preserve">Producing </w:t>
+      </w:r>
+      <w:r>
+        <w:t xml:space="preserve">JSON </w:t>
+      </w:r>
+      <w:r>
+        <w:t>messages</w:t>
+      </w:r>
+      <w:bookmarkEnd w:id="7"/>
+    </w:p>
+    <w:p>
+      <w:r>
+        <w:t xml:space="preserve">1. Produce a message using JSON with the value </w:t>
+      </w:r>
+      <w:r>
+        <w:rPr>
+          <w:rStyle w:val="QuoteChar"/>
+        </w:rPr>
+        <w:t>'{ "foo": "bar" }'</w:t>
+      </w:r>
+      <w:r>
+        <w:t xml:space="preserve"> to </w:t>
+      </w:r>
+      <w:r>
+        <w:rPr>
+          <w:rStyle w:val="QuoteChar"/>
+        </w:rPr>
+        <w:t>jsontest</w:t>
+      </w:r>
+      <w:r>
+        <w:t xml:space="preserve"> </w:t>
+      </w:r>
+      <w:r>
+        <w:t>topic</w:t>
       </w:r>
     </w:p>
     <w:p>
@@ -3446,40 +3459,10 @@
         <w:shd w:val="clear" w:color="auto" w:fill="F3F1F2"/>
       </w:pPr>
       <w:r>
-        <w:t>"http://localhost:8082/topics/jsontest"</w:t>
-      </w:r>
-    </w:p>
-    <w:p>
-      <w:pPr>
-        <w:pStyle w:val="Quote"/>
-      </w:pPr>
-      <w:r>
-        <w:t>{"offsets":[{"partition":0,"offset":0,"error_code":null,"error":null}],"key_schema_id":null,"value_schema_id":null}</w:t>
-      </w:r>
-    </w:p>
-    <w:p/>
-    <w:p>
-      <w:pPr>
-        <w:pStyle w:val="Heading3"/>
-      </w:pPr>
-      <w:bookmarkStart w:id="9" w:name="_Toc10535004"/>
-      <w:r>
-        <w:t xml:space="preserve">Consuming </w:t>
-      </w:r>
-      <w:r>
-        <w:t xml:space="preserve">JSON </w:t>
-      </w:r>
-      <w:r>
-        <w:t>Messages</w:t>
-      </w:r>
-      <w:bookmarkEnd w:id="9"/>
-    </w:p>
-    <w:p>
-      <w:r>
-        <w:t>1</w:t>
-      </w:r>
-      <w:r>
-        <w:t>. Create a consumer for JSON data, starting at the beginning of the topic's log</w:t>
+        <w:t xml:space="preserve">curl -X POST </w:t>
+      </w:r>
+      <w:r>
+        <w:t>\</w:t>
       </w:r>
     </w:p>
     <w:p>
@@ -3488,10 +3471,7 @@
         <w:shd w:val="clear" w:color="auto" w:fill="F3F1F2"/>
       </w:pPr>
       <w:r>
-        <w:t xml:space="preserve">curl -X POST </w:t>
-      </w:r>
-      <w:r>
-        <w:t>\</w:t>
+        <w:t>-H "Content-Type: application/vnd.kafka.json.v2+json" \</w:t>
       </w:r>
     </w:p>
     <w:p>
@@ -3500,7 +3480,7 @@
         <w:shd w:val="clear" w:color="auto" w:fill="F3F1F2"/>
       </w:pPr>
       <w:r>
-        <w:t>-H "Content-Type: application/vnd.kafka.v2+json" \</w:t>
+        <w:t>-H "Accept: application/vnd.kafka.v2+json" \</w:t>
       </w:r>
     </w:p>
     <w:p>
@@ -3509,7 +3489,10 @@
         <w:shd w:val="clear" w:color="auto" w:fill="F3F1F2"/>
       </w:pPr>
       <w:r>
-        <w:t>--data '{"name": "my_consumer_instance", "format": "json", "auto.offset.reset": "earliest"}' \</w:t>
+        <w:t>--data '{"records":[{"value":{"foo":"bar"}}]}'</w:t>
+      </w:r>
+      <w:r>
+        <w:t xml:space="preserve"> \</w:t>
       </w:r>
     </w:p>
     <w:p>
@@ -3518,7 +3501,13 @@
         <w:shd w:val="clear" w:color="auto" w:fill="F3F1F2"/>
       </w:pPr>
       <w:r>
-        <w:t>http://localhost:8082/consumers/my_json_consumer</w:t>
+        <w:t>"</w:t>
+      </w:r>
+      <w:r>
+        <w:t>https://ng-garage-nafta-qa.app.corpintra.net</w:t>
+      </w:r>
+      <w:r>
+        <w:t>/topics/jsontest"</w:t>
       </w:r>
     </w:p>
     <w:p>
@@ -3526,25 +3515,32 @@
         <w:pStyle w:val="Quote"/>
       </w:pPr>
       <w:r>
-        <w:t>{"instance_id":"my_consumer_instance", "base_uri":"http://localhost:8082/consumers/my_json_consumer/instances/my_consumer_instance"}</w:t>
+        <w:t>{"offsets":[{"partition":0,"offset":0,"error_code":null,"error":null}],"key_schema_id":null,"value_schema_id":null}</w:t>
       </w:r>
     </w:p>
     <w:p/>
     <w:p>
-      <w:r>
-        <w:t>2</w:t>
-      </w:r>
-      <w:r>
-        <w:t xml:space="preserve">. Subscribe to </w:t>
-      </w:r>
-      <w:r>
-        <w:rPr>
-          <w:rStyle w:val="QuoteChar"/>
-        </w:rPr>
-        <w:t>jsontest</w:t>
-      </w:r>
-      <w:r>
-        <w:t xml:space="preserve"> topic</w:t>
+      <w:pPr>
+        <w:pStyle w:val="Heading3"/>
+      </w:pPr>
+      <w:bookmarkStart w:id="8" w:name="_Toc10535004"/>
+      <w:r>
+        <w:t xml:space="preserve">Consuming </w:t>
+      </w:r>
+      <w:r>
+        <w:t xml:space="preserve">JSON </w:t>
+      </w:r>
+      <w:r>
+        <w:t>Messages</w:t>
+      </w:r>
+      <w:bookmarkEnd w:id="8"/>
+    </w:p>
+    <w:p>
+      <w:r>
+        <w:t>1</w:t>
+      </w:r>
+      <w:r>
+        <w:t>. Create a consumer for JSON data, starting at the beginning of the topic's log</w:t>
       </w:r>
     </w:p>
     <w:p>
@@ -3565,10 +3561,7 @@
         <w:shd w:val="clear" w:color="auto" w:fill="F3F1F2"/>
       </w:pPr>
       <w:r>
-        <w:t xml:space="preserve">-H "Content-Type: application/vnd.kafka.v2+json" </w:t>
-      </w:r>
-      <w:r>
-        <w:t>\</w:t>
+        <w:t>-H "Content-Type: application/vnd.kafka.v2+json" \</w:t>
       </w:r>
     </w:p>
     <w:p>
@@ -3577,7 +3570,7 @@
         <w:shd w:val="clear" w:color="auto" w:fill="F3F1F2"/>
       </w:pPr>
       <w:r>
-        <w:t>--data '{"topics":["jsontest"]}' \</w:t>
+        <w:t>--data '{"name": "my_consumer_instance", "format": "json", "auto.offset.reset": "earliest"}' \</w:t>
       </w:r>
     </w:p>
     <w:p>
@@ -3586,7 +3579,11 @@
         <w:shd w:val="clear" w:color="auto" w:fill="F3F1F2"/>
       </w:pPr>
       <w:r>
-        <w:t>http://localhost:8082/consumers/my_json_consumer/instances/my_consumer_instance/subscription</w:t>
+        <w:lastRenderedPageBreak/>
+        <w:t>https://ng-garage-nafta-qa.app.corpintra.net</w:t>
+      </w:r>
+      <w:r>
+        <w:t>/consumers/my_json_consumer</w:t>
       </w:r>
     </w:p>
     <w:p>
@@ -3594,16 +3591,39 @@
         <w:pStyle w:val="Quote"/>
       </w:pPr>
       <w:r>
-        <w:t>&lt;empty response&gt;</w:t>
+        <w:t>{"instance_id":"my_consumer_instance", "base_uri":"</w:t>
+      </w:r>
+      <w:r>
+        <w:t>http://</w:t>
+      </w:r>
+      <w:r>
+        <w:t>localhost:8082</w:t>
+      </w:r>
+      <w:r>
+        <w:t>/consum</w:t>
+      </w:r>
+      <w:bookmarkStart w:id="9" w:name="_GoBack"/>
+      <w:bookmarkEnd w:id="9"/>
+      <w:r>
+        <w:t>ers/my_json_consumer/instances/my_consumer_instance"}</w:t>
       </w:r>
     </w:p>
     <w:p/>
     <w:p>
       <w:r>
-        <w:t>3</w:t>
-      </w:r>
-      <w:r>
-        <w:t>. Consume data using the base URL in the first response</w:t>
+        <w:t>2</w:t>
+      </w:r>
+      <w:r>
+        <w:t xml:space="preserve">. Subscribe to </w:t>
+      </w:r>
+      <w:r>
+        <w:rPr>
+          <w:rStyle w:val="QuoteChar"/>
+        </w:rPr>
+        <w:t>jsontest</w:t>
+      </w:r>
+      <w:r>
+        <w:t xml:space="preserve"> topic</w:t>
       </w:r>
     </w:p>
     <w:p>
@@ -3612,7 +3632,7 @@
         <w:shd w:val="clear" w:color="auto" w:fill="F3F1F2"/>
       </w:pPr>
       <w:r>
-        <w:t xml:space="preserve">curl -X GET </w:t>
+        <w:t xml:space="preserve">curl -X POST </w:t>
       </w:r>
       <w:r>
         <w:t>\</w:t>
@@ -3624,24 +3644,10 @@
         <w:shd w:val="clear" w:color="auto" w:fill="F3F1F2"/>
       </w:pPr>
       <w:r>
-        <w:t>-H "Accept: application/vnd.kafka.json.v2+json" \      http://localhost:8082/consumers/my_json_consumer/instances/my_consumer_instance/records</w:t>
-      </w:r>
-    </w:p>
-    <w:p>
-      <w:pPr>
-        <w:pStyle w:val="Quote"/>
-      </w:pPr>
-      <w:r>
-        <w:t>[{"key":null,"value":{"foo":"bar"},"partition":0,"offset":0,"topic":"jsontest"}]</w:t>
-      </w:r>
-    </w:p>
-    <w:p/>
-    <w:p>
-      <w:r>
-        <w:t>4</w:t>
-      </w:r>
-      <w:r>
-        <w:t>. Close the consumer with a DELETE to make it leave the group and clean up its resources</w:t>
+        <w:t xml:space="preserve">-H "Content-Type: application/vnd.kafka.v2+json" </w:t>
+      </w:r>
+      <w:r>
+        <w:t>\</w:t>
       </w:r>
     </w:p>
     <w:p>
@@ -3650,10 +3656,7 @@
         <w:shd w:val="clear" w:color="auto" w:fill="F3F1F2"/>
       </w:pPr>
       <w:r>
-        <w:t xml:space="preserve">curl -X DELETE </w:t>
-      </w:r>
-      <w:r>
-        <w:t>\</w:t>
+        <w:t>--data '{"topics":["jsontest"]}' \</w:t>
       </w:r>
     </w:p>
     <w:p>
@@ -3662,7 +3665,27 @@
         <w:shd w:val="clear" w:color="auto" w:fill="F3F1F2"/>
       </w:pPr>
       <w:r>
-        <w:t>-H "Content-Type: application/vnd.kafka.v2+json" \</w:t>
+        <w:t>https://ng-garage-nafta-qa.app.corpintra.net</w:t>
+      </w:r>
+      <w:r>
+        <w:t>/consumers/my_json_consumer/instances/my_consumer_instance/subscription</w:t>
+      </w:r>
+    </w:p>
+    <w:p>
+      <w:pPr>
+        <w:pStyle w:val="Quote"/>
+      </w:pPr>
+      <w:r>
+        <w:t>&lt;empty response&gt;</w:t>
+      </w:r>
+    </w:p>
+    <w:p/>
+    <w:p>
+      <w:r>
+        <w:t>3</w:t>
+      </w:r>
+      <w:r>
+        <w:t>. Consume data using the base URL in the first response</w:t>
       </w:r>
     </w:p>
     <w:p>
@@ -3671,34 +3694,10 @@
         <w:shd w:val="clear" w:color="auto" w:fill="F3F1F2"/>
       </w:pPr>
       <w:r>
-        <w:t>http://localhost:8082/consumers/my_json_consumer/instances/my_consumer_instance</w:t>
-      </w:r>
-    </w:p>
-    <w:p>
-      <w:pPr>
-        <w:pStyle w:val="Quote"/>
-      </w:pPr>
-      <w:r>
-        <w:t>&lt;empty response&gt;</w:t>
-      </w:r>
-    </w:p>
-    <w:p/>
-    <w:p>
-      <w:pPr>
-        <w:pStyle w:val="Heading3"/>
-      </w:pPr>
-      <w:bookmarkStart w:id="10" w:name="_Toc10535005"/>
-      <w:r>
-        <w:t>Inspecting Topics</w:t>
-      </w:r>
-      <w:bookmarkEnd w:id="10"/>
-    </w:p>
-    <w:p>
-      <w:r>
-        <w:t xml:space="preserve">1. </w:t>
-      </w:r>
-      <w:r>
-        <w:t>Get a list of topics</w:t>
+        <w:t xml:space="preserve">curl -X GET </w:t>
+      </w:r>
+      <w:r>
+        <w:t>\</w:t>
       </w:r>
     </w:p>
     <w:p>
@@ -3707,7 +3706,13 @@
         <w:shd w:val="clear" w:color="auto" w:fill="F3F1F2"/>
       </w:pPr>
       <w:r>
-        <w:t>curl "http://localhost:8082/topics"</w:t>
+        <w:t xml:space="preserve">-H "Accept: application/vnd.kafka.json.v2+json" \      </w:t>
+      </w:r>
+      <w:r>
+        <w:t>https://ng-garage-nafta-qa.app.corpintra.net</w:t>
+      </w:r>
+      <w:r>
+        <w:t>/consumers/my_json_consumer/instances/my_consumer_instance/records</w:t>
       </w:r>
     </w:p>
     <w:p>
@@ -3715,16 +3720,16 @@
         <w:pStyle w:val="Quote"/>
       </w:pPr>
       <w:r>
-        <w:t>["__consumer_offsets","_schemas","avrotest","binarytest","jsontest"]</w:t>
+        <w:t>[{"key":null,"value":{"foo":"bar"},"partition":0,"offset":0,"topic":"jsontest"}]</w:t>
       </w:r>
     </w:p>
     <w:p/>
     <w:p>
       <w:r>
-        <w:t xml:space="preserve">2. </w:t>
-      </w:r>
-      <w:r>
-        <w:t>Get info about one topic</w:t>
+        <w:t>4</w:t>
+      </w:r>
+      <w:r>
+        <w:t>. Close the consumer with a DELETE to make it leave the group and clean up its resources</w:t>
       </w:r>
     </w:p>
     <w:p>
@@ -3733,30 +3738,10 @@
         <w:shd w:val="clear" w:color="auto" w:fill="F3F1F2"/>
       </w:pPr>
       <w:r>
-        <w:t>curl "http://localhost:8082/topics/</w:t>
-      </w:r>
-      <w:r>
-        <w:t>jsontest</w:t>
-      </w:r>
-      <w:r>
-        <w:t>"</w:t>
-      </w:r>
-    </w:p>
-    <w:p>
-      <w:pPr>
-        <w:pStyle w:val="Quote"/>
-      </w:pPr>
-      <w:r>
-        <w:t>{"name":"avrotest","configs":{},"partitions":[{"partition":0,"leader":0,"replicas":[{"broker":0,"leader":true,"in_sync":true}]}]}</w:t>
-      </w:r>
-    </w:p>
-    <w:p/>
-    <w:p>
-      <w:r>
-        <w:t xml:space="preserve">3. </w:t>
-      </w:r>
-      <w:r>
-        <w:t>Get info about a topic's partitions</w:t>
+        <w:t xml:space="preserve">curl -X DELETE </w:t>
+      </w:r>
+      <w:r>
+        <w:t>\</w:t>
       </w:r>
     </w:p>
     <w:p>
@@ -3765,12 +3750,137 @@
         <w:shd w:val="clear" w:color="auto" w:fill="F3F1F2"/>
       </w:pPr>
       <w:r>
-        <w:t>curl "http://localhost:8082/topics/</w:t>
+        <w:t>-H "Content-Type: application/vnd.kafka.v2+json" \</w:t>
+      </w:r>
+    </w:p>
+    <w:p>
+      <w:pPr>
+        <w:pStyle w:val="Quote"/>
+        <w:shd w:val="clear" w:color="auto" w:fill="F3F1F2"/>
+      </w:pPr>
+      <w:r>
+        <w:t>https://ng-garage-nafta-qa.app.corpintra.net</w:t>
+      </w:r>
+      <w:r>
+        <w:t>/consumers/my_json_consumer/instances/my_consumer_instance</w:t>
+      </w:r>
+    </w:p>
+    <w:p>
+      <w:pPr>
+        <w:pStyle w:val="Quote"/>
+      </w:pPr>
+      <w:r>
+        <w:t>&lt;empty response&gt;</w:t>
+      </w:r>
+    </w:p>
+    <w:p/>
+    <w:p>
+      <w:pPr>
+        <w:pStyle w:val="Heading3"/>
+      </w:pPr>
+      <w:bookmarkStart w:id="10" w:name="_Toc10535005"/>
+      <w:r>
+        <w:t>Inspecting Topics</w:t>
+      </w:r>
+      <w:bookmarkEnd w:id="10"/>
+    </w:p>
+    <w:p>
+      <w:r>
+        <w:t xml:space="preserve">1. </w:t>
+      </w:r>
+      <w:r>
+        <w:t>Get a list of topics</w:t>
+      </w:r>
+    </w:p>
+    <w:p>
+      <w:pPr>
+        <w:pStyle w:val="Quote"/>
+        <w:shd w:val="clear" w:color="auto" w:fill="F3F1F2"/>
+      </w:pPr>
+      <w:r>
+        <w:t>curl "</w:t>
+      </w:r>
+      <w:r>
+        <w:t>https://ng-garage-nafta-qa.app.corpintra.net</w:t>
+      </w:r>
+      <w:r>
+        <w:t>/topics"</w:t>
+      </w:r>
+    </w:p>
+    <w:p>
+      <w:pPr>
+        <w:pStyle w:val="Quote"/>
+      </w:pPr>
+      <w:r>
+        <w:t>["__consumer_offsets","_schemas","avrotest","binarytest","jsontest"]</w:t>
+      </w:r>
+    </w:p>
+    <w:p/>
+    <w:p>
+      <w:r>
+        <w:t xml:space="preserve">2. </w:t>
+      </w:r>
+      <w:r>
+        <w:t>Get info about one topic</w:t>
+      </w:r>
+    </w:p>
+    <w:p>
+      <w:pPr>
+        <w:pStyle w:val="Quote"/>
+        <w:shd w:val="clear" w:color="auto" w:fill="F3F1F2"/>
+      </w:pPr>
+      <w:r>
+        <w:t>curl "</w:t>
+      </w:r>
+      <w:r>
+        <w:t>https://ng-garage-nafta-qa.app.corpintra.net</w:t>
+      </w:r>
+      <w:r>
+        <w:t>/topics/</w:t>
       </w:r>
       <w:r>
         <w:t>jsontest</w:t>
       </w:r>
       <w:r>
+        <w:t>"</w:t>
+      </w:r>
+    </w:p>
+    <w:p>
+      <w:pPr>
+        <w:pStyle w:val="Quote"/>
+      </w:pPr>
+      <w:r>
+        <w:t>{"name":"avrotest","configs":{},"partitions":[{"partition":0,"leader":0,"replicas":[{"broker":0,"leader":true,"in_sync":true}]}]}</w:t>
+      </w:r>
+    </w:p>
+    <w:p/>
+    <w:p>
+      <w:r>
+        <w:t xml:space="preserve">3. </w:t>
+      </w:r>
+      <w:r>
+        <w:t>Get info about a topic's partitions</w:t>
+      </w:r>
+    </w:p>
+    <w:p>
+      <w:pPr>
+        <w:pStyle w:val="Quote"/>
+        <w:shd w:val="clear" w:color="auto" w:fill="F3F1F2"/>
+      </w:pPr>
+      <w:r>
+        <w:lastRenderedPageBreak/>
+        <w:t>curl "</w:t>
+      </w:r>
+      <w:r>
+        <w:t>https://ng-garage-nafta-qa.app.corpintra.net</w:t>
+      </w:r>
+      <w:r>
+        <w:t>/topics/</w:t>
+      </w:r>
+      <w:r>
+        <w:t>jsontest</w:t>
+      </w:r>
+      <w:r>
         <w:t>/partitions"</w:t>
       </w:r>
     </w:p>
@@ -3822,7 +3932,6 @@
       </w:pPr>
       <w:bookmarkStart w:id="12" w:name="_Toc10535007"/>
       <w:r>
-        <w:lastRenderedPageBreak/>
         <w:t>Additional Content Types</w:t>
       </w:r>
       <w:bookmarkEnd w:id="12"/>
@@ -3944,31 +4053,15 @@
     <w:p/>
     <w:p>
       <w:pPr>
-        <w:rPr>
-          <w:rFonts w:ascii="Courier New" w:hAnsi="Courier New" w:cs="Courier New"/>
-        </w:rPr>
-      </w:pPr>
-      <w:r>
-        <w:rPr>
-          <w:rFonts w:ascii="Courier New" w:hAnsi="Courier New" w:cs="Courier New"/>
-        </w:rPr>
-        <w:t xml:space="preserve"># Create </w:t>
-      </w:r>
-      <w:r>
-        <w:rPr>
-          <w:rFonts w:ascii="Courier New" w:hAnsi="Courier New" w:cs="Courier New"/>
-        </w:rPr>
-        <w:t xml:space="preserve">a </w:t>
-      </w:r>
-      <w:r>
-        <w:rPr>
-          <w:rFonts w:ascii="Courier New" w:hAnsi="Courier New" w:cs="Courier New"/>
-        </w:rPr>
-        <w:t>topic</w:t>
-      </w:r>
-    </w:p>
-    <w:p>
-      <w:pPr>
+        <w:pStyle w:val="Heading3"/>
+      </w:pPr>
+      <w:r>
+        <w:t>Creating a Topic</w:t>
+      </w:r>
+    </w:p>
+    <w:p>
+      <w:pPr>
+        <w:shd w:val="clear" w:color="auto" w:fill="F5F2F2"/>
         <w:rPr>
           <w:rFonts w:ascii="Courier New" w:hAnsi="Courier New" w:cs="Courier New"/>
         </w:rPr>
@@ -3982,27 +4075,20 @@
     </w:p>
     <w:p>
       <w:pPr>
-        <w:ind w:left="288"/>
-        <w:rPr>
-          <w:rFonts w:ascii="Courier New" w:hAnsi="Courier New" w:cs="Courier New"/>
-        </w:rPr>
-      </w:pPr>
-    </w:p>
-    <w:p>
-      <w:pPr>
-        <w:rPr>
-          <w:rFonts w:ascii="Courier New" w:hAnsi="Courier New" w:cs="Courier New"/>
-        </w:rPr>
-      </w:pPr>
-      <w:r>
-        <w:rPr>
-          <w:rFonts w:ascii="Courier New" w:hAnsi="Courier New" w:cs="Courier New"/>
-        </w:rPr>
-        <w:t># Create a message</w:t>
-      </w:r>
-    </w:p>
-    <w:p>
-      <w:pPr>
+        <w:pStyle w:val="Heading3"/>
+      </w:pPr>
+    </w:p>
+    <w:p>
+      <w:pPr>
+        <w:pStyle w:val="Heading3"/>
+      </w:pPr>
+      <w:r>
+        <w:t>Producing Messages</w:t>
+      </w:r>
+    </w:p>
+    <w:p>
+      <w:pPr>
+        <w:shd w:val="clear" w:color="auto" w:fill="F5F2F2"/>
         <w:rPr>
           <w:rFonts w:ascii="Courier New" w:hAnsi="Courier New" w:cs="Courier New"/>
         </w:rPr>
@@ -4016,26 +4102,7 @@
     </w:p>
     <w:p>
       <w:pPr>
-        <w:rPr>
-          <w:rFonts w:ascii="Courier New" w:hAnsi="Courier New" w:cs="Courier New"/>
-        </w:rPr>
-      </w:pPr>
-    </w:p>
-    <w:p>
-      <w:pPr>
-        <w:rPr>
-          <w:rFonts w:ascii="Courier New" w:hAnsi="Courier New" w:cs="Courier New"/>
-        </w:rPr>
-      </w:pPr>
-      <w:r>
-        <w:rPr>
-          <w:rFonts w:ascii="Courier New" w:hAnsi="Courier New" w:cs="Courier New"/>
-        </w:rPr>
-        <w:t># Produce a test message to the topic</w:t>
-      </w:r>
-    </w:p>
-    <w:p>
-      <w:pPr>
+        <w:shd w:val="clear" w:color="auto" w:fill="F5F2F2"/>
         <w:rPr>
           <w:rFonts w:ascii="Courier New" w:hAnsi="Courier New" w:cs="Courier New"/>
         </w:rPr>
@@ -4066,19 +4133,7 @@
     </w:p>
     <w:p>
       <w:pPr>
-        <w:rPr>
-          <w:rFonts w:ascii="Courier New" w:hAnsi="Courier New" w:cs="Courier New"/>
-        </w:rPr>
-      </w:pPr>
-      <w:r>
-        <w:rPr>
-          <w:rFonts w:ascii="Courier New" w:hAnsi="Courier New" w:cs="Courier New"/>
-        </w:rPr>
-        <w:t># Consume a test message from the topic</w:t>
-      </w:r>
-    </w:p>
-    <w:p>
-      <w:pPr>
+        <w:shd w:val="clear" w:color="auto" w:fill="F5F2F2"/>
         <w:rPr>
           <w:rFonts w:ascii="Courier New" w:hAnsi="Courier New" w:cs="Courier New"/>
         </w:rPr>
@@ -4096,7 +4151,6 @@
         <w:pStyle w:val="Heading1"/>
       </w:pPr>
       <w:r>
-        <w:lastRenderedPageBreak/>
         <w:br/>
       </w:r>
       <w:bookmarkStart w:id="16" w:name="_Toc10535011"/>
@@ -4447,6 +4501,7 @@
       </w:pPr>
       <w:bookmarkStart w:id="19" w:name="_Toc10535014"/>
       <w:r>
+        <w:lastRenderedPageBreak/>
         <w:t xml:space="preserve">Chart </w:t>
       </w:r>
       <w:r>
@@ -4552,7 +4607,6 @@
         <w:rPr>
           <w:rFonts w:ascii="Courier New" w:hAnsi="Courier New" w:cs="Courier New"/>
         </w:rPr>
-        <w:lastRenderedPageBreak/>
         <w:t xml:space="preserve">  servers: 3</w:t>
       </w:r>
     </w:p>
@@ -5034,6 +5088,7 @@
       </w:pPr>
       <w:bookmarkStart w:id="24" w:name="_Toc10535019"/>
       <w:r>
+        <w:lastRenderedPageBreak/>
         <w:t>Kafka Connect</w:t>
       </w:r>
       <w:bookmarkEnd w:id="24"/>
@@ -5193,7 +5248,6 @@
       </w:pPr>
       <w:bookmarkStart w:id="25" w:name="_Toc10535020"/>
       <w:r>
-        <w:lastRenderedPageBreak/>
         <w:t>Kafka REST</w:t>
       </w:r>
       <w:bookmarkEnd w:id="25"/>
@@ -5714,7 +5768,6 @@
           <w:p/>
           <w:p>
             <w:r>
-              <w:lastRenderedPageBreak/>
               <w:t>4. Explore with zookeeper commands, for example:</w:t>
             </w:r>
           </w:p>
@@ -6047,7 +6100,6 @@
           <w:p/>
           <w:p>
             <w:r>
-              <w:lastRenderedPageBreak/>
               <w:t xml:space="preserve">  * Within your cluster, at the following DNS name at port 9200:</w:t>
             </w:r>
           </w:p>
@@ -6287,6 +6339,7 @@
       </w:pPr>
       <w:bookmarkStart w:id="37" w:name="_Toc10535032"/>
       <w:r>
+        <w:lastRenderedPageBreak/>
         <w:t>Monitoring</w:t>
       </w:r>
       <w:bookmarkEnd w:id="37"/>
@@ -6424,7 +6477,6 @@
           <w:sz w:val="20"/>
           <w:szCs w:val="20"/>
         </w:rPr>
-        <w:lastRenderedPageBreak/>
         <w:t>alertmanager.image.repository="reg-dhc-americas.app.corpintra.net/myanama/alertmanager",\</w:t>
       </w:r>
     </w:p>
@@ -6896,6 +6948,7 @@
         </w:numPr>
       </w:pPr>
       <w:r>
+        <w:lastRenderedPageBreak/>
         <w:t>Ingress</w:t>
       </w:r>
     </w:p>
@@ -6980,7 +7033,6 @@
         </w:numPr>
       </w:pPr>
       <w:r>
-        <w:lastRenderedPageBreak/>
         <w:t>NiFi flows</w:t>
       </w:r>
     </w:p>
@@ -7437,6 +7489,7 @@
         <w:rPr>
           <w:b/>
         </w:rPr>
+        <w:lastRenderedPageBreak/>
         <w:t>Processing</w:t>
       </w:r>
     </w:p>
@@ -9519,7 +9572,7 @@
 </file>
 
 <file path=customXml/itemProps1.xml><?xml version="1.0" encoding="utf-8"?>
-<ds:datastoreItem xmlns:ds="http://schemas.openxmlformats.org/officeDocument/2006/customXml" ds:itemID="{BF68AD07-C51D-EF42-B63E-D69E4DF50901}">
+<ds:datastoreItem xmlns:ds="http://schemas.openxmlformats.org/officeDocument/2006/customXml" ds:itemID="{5C128FE7-B452-ED45-A6EF-F10382857804}">
   <ds:schemaRefs>
     <ds:schemaRef ds:uri="http://schemas.openxmlformats.org/officeDocument/2006/bibliography"/>
   </ds:schemaRefs>

</xml_diff>

<commit_message>
Added elasticsearch index creation command.
</commit_message>
<xml_diff>
--- a/README.docx
+++ b/README.docx
@@ -3636,65 +3636,66 @@
       <w:r>
         <w:t>kafka</w:t>
       </w:r>
-      <w:bookmarkStart w:id="6" w:name="_GoBack"/>
+      <w:proofErr w:type="spellEnd"/>
+    </w:p>
+    <w:p>
+      <w:pPr>
+        <w:pStyle w:val="Heading1"/>
+      </w:pPr>
+      <w:r>
+        <w:t xml:space="preserve">Basic </w:t>
+      </w:r>
+      <w:r>
+        <w:t>Usage</w:t>
+      </w:r>
+      <w:bookmarkEnd w:id="5"/>
+    </w:p>
+    <w:p>
+      <w:r>
+        <w:t>Once Helm charts have been successfully installed, Kafka can be accessed</w:t>
+      </w:r>
+      <w:r>
+        <w:t xml:space="preserve"> by clients external and internal to </w:t>
+      </w:r>
+      <w:r>
+        <w:t>the Kubernetes cluster.</w:t>
+      </w:r>
+    </w:p>
+    <w:p/>
+    <w:p>
+      <w:pPr>
+        <w:pStyle w:val="Heading2"/>
+      </w:pPr>
+      <w:bookmarkStart w:id="6" w:name="_Toc10535002"/>
+      <w:r>
+        <w:t>Kafka REST Proxy</w:t>
+      </w:r>
       <w:bookmarkEnd w:id="6"/>
-      <w:proofErr w:type="spellEnd"/>
-    </w:p>
-    <w:p>
-      <w:pPr>
-        <w:pStyle w:val="Heading1"/>
-      </w:pPr>
-      <w:r>
-        <w:t>Usage</w:t>
-      </w:r>
-      <w:bookmarkEnd w:id="5"/>
-    </w:p>
-    <w:p>
-      <w:r>
-        <w:t>Once Helm charts have been successfully installed, Kafka can be accessed</w:t>
-      </w:r>
-      <w:r>
-        <w:t xml:space="preserve"> by clients external and internal to </w:t>
-      </w:r>
-      <w:r>
-        <w:t>the Kubernetes cluster.</w:t>
+    </w:p>
+    <w:p>
+      <w:r>
+        <w:t>Due to limitations of current ingress and DNS, Kafka is unable to accept native connections from clients external to the Kubernetes cluster</w:t>
+      </w:r>
+      <w:r>
+        <w:t>. Kafka REST Proxy provides an HTTP-based interface for those clients, as well as clients without native Kafka support.</w:t>
       </w:r>
     </w:p>
     <w:p/>
     <w:p>
       <w:pPr>
-        <w:pStyle w:val="Heading2"/>
-      </w:pPr>
-      <w:bookmarkStart w:id="7" w:name="_Toc10535002"/>
-      <w:r>
-        <w:t>Kafka REST Proxy</w:t>
+        <w:pStyle w:val="Heading3"/>
+      </w:pPr>
+      <w:bookmarkStart w:id="7" w:name="_Toc10535003"/>
+      <w:r>
+        <w:t xml:space="preserve">Producing </w:t>
+      </w:r>
+      <w:r>
+        <w:t xml:space="preserve">JSON </w:t>
+      </w:r>
+      <w:r>
+        <w:t>messages</w:t>
       </w:r>
       <w:bookmarkEnd w:id="7"/>
-    </w:p>
-    <w:p>
-      <w:r>
-        <w:t>Due to limitations of current ingress and DNS, Kafka is unable to accept native connections from clients external to the Kubernetes cluster</w:t>
-      </w:r>
-      <w:r>
-        <w:t>. Kafka REST Proxy provides an HTTP-based interface for those clients, as well as clients without native Kafka support.</w:t>
-      </w:r>
-    </w:p>
-    <w:p/>
-    <w:p>
-      <w:pPr>
-        <w:pStyle w:val="Heading3"/>
-      </w:pPr>
-      <w:bookmarkStart w:id="8" w:name="_Toc10535003"/>
-      <w:r>
-        <w:t xml:space="preserve">Producing </w:t>
-      </w:r>
-      <w:r>
-        <w:t xml:space="preserve">JSON </w:t>
-      </w:r>
-      <w:r>
-        <w:t>messages</w:t>
-      </w:r>
-      <w:bookmarkEnd w:id="8"/>
     </w:p>
     <w:p>
       <w:r>
@@ -3850,7 +3851,7 @@
       <w:pPr>
         <w:pStyle w:val="Heading3"/>
       </w:pPr>
-      <w:bookmarkStart w:id="9" w:name="_Toc10535004"/>
+      <w:bookmarkStart w:id="8" w:name="_Toc10535004"/>
       <w:r>
         <w:t xml:space="preserve">Consuming </w:t>
       </w:r>
@@ -3860,7 +3861,7 @@
       <w:r>
         <w:t>Messages</w:t>
       </w:r>
-      <w:bookmarkEnd w:id="9"/>
+      <w:bookmarkEnd w:id="8"/>
     </w:p>
     <w:p>
       <w:r>
@@ -4187,11 +4188,11 @@
       <w:pPr>
         <w:pStyle w:val="Heading3"/>
       </w:pPr>
-      <w:bookmarkStart w:id="10" w:name="_Toc10535005"/>
+      <w:bookmarkStart w:id="9" w:name="_Toc10535005"/>
       <w:r>
         <w:t>Inspecting Topics</w:t>
       </w:r>
-      <w:bookmarkEnd w:id="10"/>
+      <w:bookmarkEnd w:id="9"/>
     </w:p>
     <w:p>
       <w:r>
@@ -4324,350 +4325,399 @@
       <w:pPr>
         <w:pStyle w:val="Heading3"/>
       </w:pPr>
-      <w:bookmarkStart w:id="11" w:name="_Toc10535006"/>
+      <w:bookmarkStart w:id="10" w:name="_Toc10535006"/>
       <w:r>
         <w:t>API Docs</w:t>
       </w:r>
+      <w:bookmarkEnd w:id="10"/>
+    </w:p>
+    <w:p>
+      <w:r>
+        <w:t xml:space="preserve">Kafka REST Proxy </w:t>
+      </w:r>
+      <w:r>
+        <w:t xml:space="preserve">exposes Kafka’s </w:t>
+      </w:r>
+      <w:r>
+        <w:t>functionality</w:t>
+      </w:r>
+      <w:r>
+        <w:t xml:space="preserve"> via a REST API, for the full list of available commands visit </w:t>
+      </w:r>
+      <w:hyperlink r:id="rId9" w:history="1">
+        <w:r>
+          <w:rPr>
+            <w:rStyle w:val="Hyperlink"/>
+          </w:rPr>
+          <w:t>https://docs.confluent.io/current/kafka-rest/api.html</w:t>
+        </w:r>
+      </w:hyperlink>
+    </w:p>
+    <w:p/>
+    <w:p>
+      <w:pPr>
+        <w:pStyle w:val="Heading3"/>
+      </w:pPr>
+      <w:bookmarkStart w:id="11" w:name="_Toc10535007"/>
+      <w:r>
+        <w:t>Additional Content Types</w:t>
+      </w:r>
       <w:bookmarkEnd w:id="11"/>
     </w:p>
     <w:p>
       <w:r>
-        <w:t xml:space="preserve">Kafka REST Proxy </w:t>
-      </w:r>
-      <w:r>
-        <w:t xml:space="preserve">exposes Kafka’s </w:t>
-      </w:r>
-      <w:r>
-        <w:t>functionality</w:t>
-      </w:r>
-      <w:r>
-        <w:t xml:space="preserve"> via a REST API, for the full list of available commands visit </w:t>
-      </w:r>
-      <w:hyperlink r:id="rId9" w:history="1">
+        <w:t>In addition to JSON messages, Kafka REST Proxy supports Avro and Binary formats. For more information visit</w:t>
+      </w:r>
+      <w:r>
+        <w:t>:</w:t>
+      </w:r>
+    </w:p>
+    <w:p>
+      <w:r>
+        <w:t xml:space="preserve">Content Types Overview – </w:t>
+      </w:r>
+      <w:hyperlink r:id="rId10" w:anchor="content-types" w:history="1">
         <w:r>
           <w:rPr>
             <w:rStyle w:val="Hyperlink"/>
           </w:rPr>
-          <w:t>https://docs.confluent.io/current/kafka-rest/api.html</w:t>
+          <w:t>https://docs.confluent.io/current/kafka-rest/api.html#content-types</w:t>
         </w:r>
       </w:hyperlink>
     </w:p>
+    <w:p>
+      <w:r>
+        <w:t xml:space="preserve">Avro Messages - </w:t>
+      </w:r>
+      <w:hyperlink r:id="rId11" w:anchor="produce-and-consume-avro-messages" w:history="1">
+        <w:r>
+          <w:rPr>
+            <w:rStyle w:val="Hyperlink"/>
+          </w:rPr>
+          <w:t>https://docs.confluent.io/current/kafka-rest/quickstart.html#produce-and-consume-avro-messages</w:t>
+        </w:r>
+      </w:hyperlink>
+    </w:p>
+    <w:p>
+      <w:r>
+        <w:t xml:space="preserve">Binary Messages - </w:t>
+      </w:r>
+      <w:hyperlink r:id="rId12" w:anchor="produce-and-consume-binary-messages" w:history="1">
+        <w:r>
+          <w:rPr>
+            <w:rStyle w:val="Hyperlink"/>
+          </w:rPr>
+          <w:t>https://docs.confluent.io/current/kafka-rest/quickstart.html#produce-and-consume-binary-messages</w:t>
+        </w:r>
+      </w:hyperlink>
+    </w:p>
+    <w:p>
+      <w:pPr>
+        <w:pStyle w:val="Heading2"/>
+      </w:pPr>
+    </w:p>
+    <w:p>
+      <w:pPr>
+        <w:pStyle w:val="Heading2"/>
+      </w:pPr>
+      <w:bookmarkStart w:id="12" w:name="_Toc10535008"/>
+      <w:r>
+        <w:t>Kafka</w:t>
+      </w:r>
+      <w:bookmarkEnd w:id="12"/>
+    </w:p>
     <w:p/>
     <w:p>
       <w:pPr>
         <w:pStyle w:val="Heading3"/>
       </w:pPr>
-      <w:bookmarkStart w:id="12" w:name="_Toc10535007"/>
-      <w:r>
-        <w:t>Additional Content Types</w:t>
-      </w:r>
-      <w:bookmarkEnd w:id="12"/>
-    </w:p>
-    <w:p>
-      <w:r>
-        <w:t>In addition to JSON messages, Kafka REST Proxy supports Avro and Binary formats. For more information visit</w:t>
-      </w:r>
-      <w:r>
-        <w:t>:</w:t>
-      </w:r>
-    </w:p>
-    <w:p>
-      <w:r>
-        <w:t xml:space="preserve">Content Types Overview – </w:t>
-      </w:r>
-      <w:hyperlink r:id="rId10" w:anchor="content-types" w:history="1">
-        <w:r>
-          <w:rPr>
-            <w:rStyle w:val="Hyperlink"/>
-          </w:rPr>
-          <w:t>https://docs.confluent.io/current/kafka-rest/api.html#content-types</w:t>
-        </w:r>
-      </w:hyperlink>
-    </w:p>
-    <w:p>
-      <w:r>
-        <w:t xml:space="preserve">Avro Messages - </w:t>
-      </w:r>
-      <w:hyperlink r:id="rId11" w:anchor="produce-and-consume-avro-messages" w:history="1">
-        <w:r>
-          <w:rPr>
-            <w:rStyle w:val="Hyperlink"/>
-          </w:rPr>
-          <w:t>https://docs.confluent.io/current/kafka-rest/quickstart.html#produce-and-consume-avro-messages</w:t>
-        </w:r>
-      </w:hyperlink>
-    </w:p>
-    <w:p>
-      <w:r>
-        <w:t xml:space="preserve">Binary Messages - </w:t>
-      </w:r>
-      <w:hyperlink r:id="rId12" w:anchor="produce-and-consume-binary-messages" w:history="1">
-        <w:r>
-          <w:rPr>
-            <w:rStyle w:val="Hyperlink"/>
-          </w:rPr>
-          <w:t>https://docs.confluent.io/current/kafka-rest/quickstart.html#produce-and-consume-binary-messages</w:t>
-        </w:r>
-      </w:hyperlink>
+      <w:bookmarkStart w:id="13" w:name="_Toc10535009"/>
+      <w:r>
+        <w:t>Producing Messages</w:t>
+      </w:r>
+      <w:bookmarkEnd w:id="13"/>
+    </w:p>
+    <w:p>
+      <w:r>
+        <w:t>To connect from a client pod:</w:t>
+      </w:r>
+    </w:p>
+    <w:p>
+      <w:r>
+        <w:t xml:space="preserve">1. Deploy a </w:t>
+      </w:r>
+      <w:proofErr w:type="spellStart"/>
+      <w:r>
+        <w:t>kafka</w:t>
+      </w:r>
+      <w:proofErr w:type="spellEnd"/>
+      <w:r>
+        <w:t xml:space="preserve"> client pod with configuration:</w:t>
+      </w:r>
+    </w:p>
+    <w:p>
+      <w:pPr>
+        <w:pStyle w:val="Quote"/>
+        <w:shd w:val="clear" w:color="auto" w:fill="F5F2F2"/>
+      </w:pPr>
+      <w:proofErr w:type="spellStart"/>
+      <w:r>
+        <w:t>kubectl</w:t>
+      </w:r>
+      <w:proofErr w:type="spellEnd"/>
+      <w:r>
+        <w:t xml:space="preserve"> apply -f clients/</w:t>
+      </w:r>
+      <w:proofErr w:type="spellStart"/>
+      <w:r>
+        <w:t>kafka-client.yaml</w:t>
+      </w:r>
+      <w:proofErr w:type="spellEnd"/>
+    </w:p>
+    <w:p/>
+    <w:p>
+      <w:r>
+        <w:t>2. Log into the Pod</w:t>
+      </w:r>
+    </w:p>
+    <w:p>
+      <w:pPr>
+        <w:pStyle w:val="Quote"/>
+        <w:shd w:val="clear" w:color="auto" w:fill="F5F2F2"/>
+      </w:pPr>
+      <w:proofErr w:type="spellStart"/>
+      <w:r>
+        <w:t>kubectl</w:t>
+      </w:r>
+      <w:proofErr w:type="spellEnd"/>
+      <w:r>
+        <w:t xml:space="preserve"> exec -it </w:t>
+      </w:r>
+      <w:proofErr w:type="spellStart"/>
+      <w:r>
+        <w:t>kafka</w:t>
+      </w:r>
+      <w:proofErr w:type="spellEnd"/>
+      <w:r>
+        <w:t>-client -- /bin/bash</w:t>
+      </w:r>
+    </w:p>
+    <w:p/>
+    <w:p>
+      <w:pPr>
+        <w:pStyle w:val="Heading3"/>
+      </w:pPr>
+      <w:r>
+        <w:t>Creating a Topic</w:t>
+      </w:r>
+    </w:p>
+    <w:p>
+      <w:pPr>
+        <w:shd w:val="clear" w:color="auto" w:fill="F5F2F2"/>
+        <w:rPr>
+          <w:rFonts w:ascii="Courier New" w:hAnsi="Courier New" w:cs="Courier New"/>
+        </w:rPr>
+      </w:pPr>
+      <w:proofErr w:type="spellStart"/>
+      <w:r>
+        <w:rPr>
+          <w:rFonts w:ascii="Courier New" w:hAnsi="Courier New" w:cs="Courier New"/>
+        </w:rPr>
+        <w:t>kafka</w:t>
+      </w:r>
+      <w:proofErr w:type="spellEnd"/>
+      <w:r>
+        <w:rPr>
+          <w:rFonts w:ascii="Courier New" w:hAnsi="Courier New" w:cs="Courier New"/>
+        </w:rPr>
+        <w:t>-topics --zookeeper confluent-cp-zookeeper-headless:2181 --topic confluent-topic --create --partitions 1 --replication-factor 1 --if-not-exists</w:t>
+      </w:r>
+    </w:p>
+    <w:p>
+      <w:pPr>
+        <w:pStyle w:val="Heading3"/>
+      </w:pPr>
+    </w:p>
+    <w:p>
+      <w:pPr>
+        <w:pStyle w:val="Heading3"/>
+      </w:pPr>
+      <w:r>
+        <w:t>Producing Messages</w:t>
+      </w:r>
+    </w:p>
+    <w:p>
+      <w:pPr>
+        <w:shd w:val="clear" w:color="auto" w:fill="F5F2F2"/>
+        <w:rPr>
+          <w:rFonts w:ascii="Courier New" w:hAnsi="Courier New" w:cs="Courier New"/>
+        </w:rPr>
+      </w:pPr>
+      <w:r>
+        <w:rPr>
+          <w:rFonts w:ascii="Courier New" w:hAnsi="Courier New" w:cs="Courier New"/>
+        </w:rPr>
+        <w:t>MESSAGE="`date -u`"</w:t>
+      </w:r>
+    </w:p>
+    <w:p>
+      <w:pPr>
+        <w:shd w:val="clear" w:color="auto" w:fill="F5F2F2"/>
+        <w:rPr>
+          <w:rFonts w:ascii="Courier New" w:hAnsi="Courier New" w:cs="Courier New"/>
+        </w:rPr>
+      </w:pPr>
+      <w:r>
+        <w:rPr>
+          <w:rFonts w:ascii="Courier New" w:hAnsi="Courier New" w:cs="Courier New"/>
+        </w:rPr>
+        <w:t xml:space="preserve">echo "$MESSAGE" | </w:t>
+      </w:r>
+      <w:proofErr w:type="spellStart"/>
+      <w:r>
+        <w:rPr>
+          <w:rFonts w:ascii="Courier New" w:hAnsi="Courier New" w:cs="Courier New"/>
+        </w:rPr>
+        <w:t>kafka</w:t>
+      </w:r>
+      <w:proofErr w:type="spellEnd"/>
+      <w:r>
+        <w:rPr>
+          <w:rFonts w:ascii="Courier New" w:hAnsi="Courier New" w:cs="Courier New"/>
+        </w:rPr>
+        <w:t>-console-producer --broker-list confluent-cp-kafka-headless:9092 --topic confluent-topic</w:t>
+      </w:r>
+    </w:p>
+    <w:p>
+      <w:pPr>
+        <w:rPr>
+          <w:rFonts w:ascii="Courier New" w:hAnsi="Courier New" w:cs="Courier New"/>
+        </w:rPr>
+      </w:pPr>
+    </w:p>
+    <w:p>
+      <w:pPr>
+        <w:pStyle w:val="Heading3"/>
+      </w:pPr>
+      <w:bookmarkStart w:id="14" w:name="_Toc10535010"/>
+      <w:r>
+        <w:t>Consuming Messages</w:t>
+      </w:r>
+      <w:bookmarkEnd w:id="14"/>
+    </w:p>
+    <w:p>
+      <w:pPr>
+        <w:shd w:val="clear" w:color="auto" w:fill="F5F2F2"/>
+        <w:rPr>
+          <w:rFonts w:ascii="Courier New" w:hAnsi="Courier New" w:cs="Courier New"/>
+        </w:rPr>
+      </w:pPr>
+      <w:proofErr w:type="spellStart"/>
+      <w:r>
+        <w:rPr>
+          <w:rFonts w:ascii="Courier New" w:hAnsi="Courier New" w:cs="Courier New"/>
+        </w:rPr>
+        <w:t>kafka</w:t>
+      </w:r>
+      <w:proofErr w:type="spellEnd"/>
+      <w:r>
+        <w:rPr>
+          <w:rFonts w:ascii="Courier New" w:hAnsi="Courier New" w:cs="Courier New"/>
+        </w:rPr>
+        <w:t>-console-consumer --bootstrap-server confluent-cp-kafka-headless:9092 --topic confluent-topic --from-beginning --timeout-</w:t>
+      </w:r>
+      <w:proofErr w:type="spellStart"/>
+      <w:r>
+        <w:rPr>
+          <w:rFonts w:ascii="Courier New" w:hAnsi="Courier New" w:cs="Courier New"/>
+        </w:rPr>
+        <w:t>ms</w:t>
+      </w:r>
+      <w:proofErr w:type="spellEnd"/>
+      <w:r>
+        <w:rPr>
+          <w:rFonts w:ascii="Courier New" w:hAnsi="Courier New" w:cs="Courier New"/>
+        </w:rPr>
+        <w:t xml:space="preserve"> 2000 --max-messages 1 | grep "$MESSAGE"</w:t>
+      </w:r>
+    </w:p>
+    <w:p/>
+    <w:p>
+      <w:pPr>
+        <w:pStyle w:val="Heading1"/>
+      </w:pPr>
+      <w:r>
+        <w:br/>
+      </w:r>
+      <w:bookmarkStart w:id="15" w:name="_Toc10535011"/>
+      <w:r>
+        <w:t>Dealer Event Catalog</w:t>
+      </w:r>
     </w:p>
     <w:p>
       <w:pPr>
         <w:pStyle w:val="Heading2"/>
       </w:pPr>
-    </w:p>
-    <w:p>
-      <w:pPr>
-        <w:pStyle w:val="Heading2"/>
-      </w:pPr>
-      <w:bookmarkStart w:id="13" w:name="_Toc10535008"/>
-      <w:r>
-        <w:t>Kafka</w:t>
-      </w:r>
-      <w:bookmarkEnd w:id="13"/>
-    </w:p>
-    <w:p/>
-    <w:p>
-      <w:pPr>
-        <w:pStyle w:val="Heading3"/>
-      </w:pPr>
-      <w:bookmarkStart w:id="14" w:name="_Toc10535009"/>
-      <w:r>
-        <w:t>Producing Messages</w:t>
-      </w:r>
-      <w:bookmarkEnd w:id="14"/>
-    </w:p>
-    <w:p>
-      <w:r>
-        <w:t>To connect from a client pod:</w:t>
-      </w:r>
-    </w:p>
-    <w:p/>
-    <w:p>
-      <w:r>
-        <w:t xml:space="preserve">1. Deploy a </w:t>
-      </w:r>
+      <w:r>
+        <w:t>Setup</w:t>
+      </w:r>
+    </w:p>
+    <w:p>
+      <w:r>
+        <w:t xml:space="preserve">Create a mapping for the timestamp field, letting </w:t>
+      </w:r>
+      <w:r>
+        <w:t>Elasticsearch</w:t>
+      </w:r>
+      <w:r>
+        <w:t xml:space="preserve"> know it is of type date.</w:t>
+      </w:r>
+    </w:p>
+    <w:p>
+      <w:pPr>
+        <w:pStyle w:val="Quote"/>
+      </w:pPr>
+      <w:bookmarkStart w:id="16" w:name="_GoBack"/>
+      <w:bookmarkEnd w:id="16"/>
       <w:proofErr w:type="spellStart"/>
       <w:r>
-        <w:t>kafka</w:t>
+        <w:rPr>
+          <w:shd w:val="clear" w:color="auto" w:fill="F5F2F2"/>
+        </w:rPr>
+        <w:t>kubectl</w:t>
       </w:r>
       <w:proofErr w:type="spellEnd"/>
       <w:r>
-        <w:t xml:space="preserve"> client pod with configuration:</w:t>
-      </w:r>
-    </w:p>
-    <w:p/>
-    <w:p>
-      <w:pPr>
-        <w:pStyle w:val="Quote"/>
-      </w:pPr>
+        <w:rPr>
+          <w:shd w:val="clear" w:color="auto" w:fill="F5F2F2"/>
+        </w:rPr>
+        <w:t xml:space="preserve"> exec elasticsearch-0 -- curl -XPUT "localhost:9200/</w:t>
+      </w:r>
       <w:proofErr w:type="spellStart"/>
-      <w:r>
-        <w:t>kubectl</w:t>
+      <w:proofErr w:type="gramStart"/>
+      <w:r>
+        <w:rPr>
+          <w:shd w:val="clear" w:color="auto" w:fill="F5F2F2"/>
+        </w:rPr>
+        <w:t>messages?pretty</w:t>
       </w:r>
       <w:proofErr w:type="spellEnd"/>
-      <w:r>
-        <w:t xml:space="preserve"> apply -f clients/</w:t>
-      </w:r>
-      <w:proofErr w:type="spellStart"/>
-      <w:r>
-        <w:t>kafka-client.yaml</w:t>
-      </w:r>
-      <w:proofErr w:type="spellEnd"/>
-    </w:p>
-    <w:p/>
-    <w:p>
-      <w:r>
-        <w:t>2. Log into the Pod</w:t>
-      </w:r>
-    </w:p>
-    <w:p/>
-    <w:p>
-      <w:pPr>
-        <w:pStyle w:val="Quote"/>
-      </w:pPr>
-      <w:proofErr w:type="spellStart"/>
-      <w:r>
-        <w:t>kubectl</w:t>
-      </w:r>
-      <w:proofErr w:type="spellEnd"/>
-      <w:r>
-        <w:t xml:space="preserve"> exec -it </w:t>
-      </w:r>
-      <w:proofErr w:type="spellStart"/>
-      <w:r>
-        <w:t>kafka</w:t>
-      </w:r>
-      <w:proofErr w:type="spellEnd"/>
-      <w:r>
-        <w:t>-client -- /bin/bash</w:t>
-      </w:r>
-    </w:p>
-    <w:p/>
-    <w:p>
-      <w:r>
-        <w:t xml:space="preserve">3. Explore with </w:t>
-      </w:r>
-      <w:proofErr w:type="spellStart"/>
-      <w:r>
-        <w:t>kafka</w:t>
-      </w:r>
-      <w:proofErr w:type="spellEnd"/>
-      <w:r>
-        <w:t xml:space="preserve"> commands:</w:t>
-      </w:r>
-    </w:p>
-    <w:p/>
-    <w:p>
-      <w:pPr>
-        <w:pStyle w:val="Heading3"/>
-      </w:pPr>
-      <w:r>
-        <w:t>Creating a Topic</w:t>
-      </w:r>
-    </w:p>
-    <w:p>
-      <w:pPr>
-        <w:shd w:val="clear" w:color="auto" w:fill="F5F2F2"/>
-        <w:rPr>
-          <w:rFonts w:ascii="Courier New" w:hAnsi="Courier New" w:cs="Courier New"/>
-        </w:rPr>
-      </w:pPr>
-      <w:proofErr w:type="spellStart"/>
-      <w:r>
-        <w:rPr>
-          <w:rFonts w:ascii="Courier New" w:hAnsi="Courier New" w:cs="Courier New"/>
-        </w:rPr>
-        <w:t>kafka</w:t>
-      </w:r>
-      <w:proofErr w:type="spellEnd"/>
-      <w:r>
-        <w:rPr>
-          <w:rFonts w:ascii="Courier New" w:hAnsi="Courier New" w:cs="Courier New"/>
-        </w:rPr>
-        <w:t>-topics --zookeeper confluent-cp-zookeeper-headless:2181 --topic confluent-topic --create --partitions 1 --replication-factor 1 --if-not-exists</w:t>
-      </w:r>
-    </w:p>
-    <w:p>
-      <w:pPr>
-        <w:pStyle w:val="Heading3"/>
-      </w:pPr>
-    </w:p>
-    <w:p>
-      <w:pPr>
-        <w:pStyle w:val="Heading3"/>
-      </w:pPr>
-      <w:r>
-        <w:t>Producing Messages</w:t>
-      </w:r>
-    </w:p>
-    <w:p>
-      <w:pPr>
-        <w:shd w:val="clear" w:color="auto" w:fill="F5F2F2"/>
-        <w:rPr>
-          <w:rFonts w:ascii="Courier New" w:hAnsi="Courier New" w:cs="Courier New"/>
-        </w:rPr>
-      </w:pPr>
-      <w:r>
-        <w:rPr>
-          <w:rFonts w:ascii="Courier New" w:hAnsi="Courier New" w:cs="Courier New"/>
-        </w:rPr>
-        <w:t>MESSAGE="`date -u`"</w:t>
-      </w:r>
-    </w:p>
-    <w:p>
-      <w:pPr>
-        <w:shd w:val="clear" w:color="auto" w:fill="F5F2F2"/>
-        <w:rPr>
-          <w:rFonts w:ascii="Courier New" w:hAnsi="Courier New" w:cs="Courier New"/>
-        </w:rPr>
-      </w:pPr>
-      <w:r>
-        <w:rPr>
-          <w:rFonts w:ascii="Courier New" w:hAnsi="Courier New" w:cs="Courier New"/>
-        </w:rPr>
-        <w:t xml:space="preserve">echo "$MESSAGE" | </w:t>
-      </w:r>
-      <w:proofErr w:type="spellStart"/>
-      <w:r>
-        <w:rPr>
-          <w:rFonts w:ascii="Courier New" w:hAnsi="Courier New" w:cs="Courier New"/>
-        </w:rPr>
-        <w:t>kafka</w:t>
-      </w:r>
-      <w:proofErr w:type="spellEnd"/>
-      <w:r>
-        <w:rPr>
-          <w:rFonts w:ascii="Courier New" w:hAnsi="Courier New" w:cs="Courier New"/>
-        </w:rPr>
-        <w:t>-console-producer --broker-list confluent-cp-kafka-headless:9092 --topic confluent-topic</w:t>
-      </w:r>
-    </w:p>
-    <w:p>
-      <w:pPr>
-        <w:rPr>
-          <w:rFonts w:ascii="Courier New" w:hAnsi="Courier New" w:cs="Courier New"/>
-        </w:rPr>
-      </w:pPr>
-    </w:p>
-    <w:p>
-      <w:pPr>
-        <w:pStyle w:val="Heading3"/>
-      </w:pPr>
-      <w:bookmarkStart w:id="15" w:name="_Toc10535010"/>
-      <w:r>
-        <w:t>Consuming Messages</w:t>
+      <w:proofErr w:type="gramEnd"/>
+      <w:r>
+        <w:rPr>
+          <w:shd w:val="clear" w:color="auto" w:fill="F5F2F2"/>
+        </w:rPr>
+        <w:t>" -H 'Content-Type: application/json' -d '{"mappings": {"message": {"properties": {"timestamp": { "type": "date" }}}}}'</w:t>
+      </w:r>
+    </w:p>
+    <w:p>
+      <w:pPr>
+        <w:pStyle w:val="Heading1"/>
+      </w:pPr>
+      <w:r>
+        <w:t>Environment Specific Changes</w:t>
       </w:r>
       <w:bookmarkEnd w:id="15"/>
-    </w:p>
-    <w:p>
-      <w:pPr>
-        <w:shd w:val="clear" w:color="auto" w:fill="F5F2F2"/>
-        <w:rPr>
-          <w:rFonts w:ascii="Courier New" w:hAnsi="Courier New" w:cs="Courier New"/>
-        </w:rPr>
-      </w:pPr>
-      <w:proofErr w:type="spellStart"/>
-      <w:r>
-        <w:rPr>
-          <w:rFonts w:ascii="Courier New" w:hAnsi="Courier New" w:cs="Courier New"/>
-        </w:rPr>
-        <w:t>kafka</w:t>
-      </w:r>
-      <w:proofErr w:type="spellEnd"/>
-      <w:r>
-        <w:rPr>
-          <w:rFonts w:ascii="Courier New" w:hAnsi="Courier New" w:cs="Courier New"/>
-        </w:rPr>
-        <w:t>-console-consumer --bootstrap-server confluent-cp-kafka-headless:9092 --topic confluent-topic --from-beginning --timeout-</w:t>
-      </w:r>
-      <w:proofErr w:type="spellStart"/>
-      <w:r>
-        <w:rPr>
-          <w:rFonts w:ascii="Courier New" w:hAnsi="Courier New" w:cs="Courier New"/>
-        </w:rPr>
-        <w:t>ms</w:t>
-      </w:r>
-      <w:proofErr w:type="spellEnd"/>
-      <w:r>
-        <w:rPr>
-          <w:rFonts w:ascii="Courier New" w:hAnsi="Courier New" w:cs="Courier New"/>
-        </w:rPr>
-        <w:t xml:space="preserve"> 2000 --max-messages 1 | grep "$MESSAGE"</w:t>
-      </w:r>
-    </w:p>
-    <w:p/>
-    <w:p>
-      <w:pPr>
-        <w:pStyle w:val="Heading1"/>
-      </w:pPr>
-      <w:r>
-        <w:br/>
-      </w:r>
-      <w:bookmarkStart w:id="16" w:name="_Toc10535011"/>
-      <w:r>
-        <w:t>Environment Specific Changes</w:t>
-      </w:r>
-      <w:bookmarkEnd w:id="16"/>
     </w:p>
     <w:p>
       <w:r>
@@ -5162,6 +5212,7 @@
         <w:rPr>
           <w:rFonts w:ascii="Courier New" w:hAnsi="Courier New" w:cs="Courier New"/>
         </w:rPr>
+        <w:lastRenderedPageBreak/>
         <w:t>...</w:t>
       </w:r>
     </w:p>
@@ -5179,7 +5230,6 @@
       </w:pPr>
       <w:bookmarkStart w:id="19" w:name="_Toc10535014"/>
       <w:r>
-        <w:lastRenderedPageBreak/>
         <w:t xml:space="preserve">Chart </w:t>
       </w:r>
       <w:r>
@@ -5915,6 +5965,7 @@
           </w:tcPr>
           <w:p>
             <w:r>
+              <w:lastRenderedPageBreak/>
               <w:t>Documentation</w:t>
             </w:r>
           </w:p>
@@ -5934,7 +5985,6 @@
       </w:pPr>
       <w:bookmarkStart w:id="24" w:name="_Toc10535019"/>
       <w:r>
-        <w:lastRenderedPageBreak/>
         <w:t>Kafka Connect</w:t>
       </w:r>
       <w:bookmarkEnd w:id="24"/>
@@ -7007,6 +7057,7 @@
     </w:p>
     <w:p>
       <w:r>
+        <w:lastRenderedPageBreak/>
         <w:t xml:space="preserve">New image: </w:t>
       </w:r>
       <w:proofErr w:type="spellStart"/>
@@ -7515,7 +7566,6 @@
       </w:pPr>
       <w:bookmarkStart w:id="37" w:name="_Toc10535032"/>
       <w:r>
-        <w:lastRenderedPageBreak/>
         <w:t>Monitoring</w:t>
       </w:r>
       <w:bookmarkEnd w:id="37"/>
@@ -8481,6 +8531,7 @@
       </w:pPr>
       <w:proofErr w:type="gramStart"/>
       <w:r>
+        <w:lastRenderedPageBreak/>
         <w:t>pushgateway.image</w:t>
       </w:r>
       <w:proofErr w:type="gramEnd"/>
@@ -8497,7 +8548,6 @@
         </w:numPr>
       </w:pPr>
       <w:r>
-        <w:lastRenderedPageBreak/>
         <w:t>Ingress</w:t>
       </w:r>
     </w:p>
@@ -9009,6 +9059,7 @@
         <w:rPr>
           <w:b/>
         </w:rPr>
+        <w:lastRenderedPageBreak/>
         <w:t>Collection</w:t>
       </w:r>
     </w:p>
@@ -9045,7 +9096,6 @@
         <w:rPr>
           <w:b/>
         </w:rPr>
-        <w:lastRenderedPageBreak/>
         <w:t>Processing</w:t>
       </w:r>
     </w:p>
@@ -11128,7 +11178,7 @@
 </file>
 
 <file path=customXml/itemProps1.xml><?xml version="1.0" encoding="utf-8"?>
-<ds:datastoreItem xmlns:ds="http://schemas.openxmlformats.org/officeDocument/2006/customXml" ds:itemID="{9B6CDAE9-4112-6D43-BAD9-56D27B03790C}">
+<ds:datastoreItem xmlns:ds="http://schemas.openxmlformats.org/officeDocument/2006/customXml" ds:itemID="{53FC3B12-CEF9-B54B-804F-BFC8BCBA1694}">
   <ds:schemaRefs>
     <ds:schemaRef ds:uri="http://schemas.openxmlformats.org/officeDocument/2006/bibliography"/>
   </ds:schemaRefs>

</xml_diff>

<commit_message>
Script to launch a K8S cluster on AWS using KOPS.
</commit_message>
<xml_diff>
--- a/README.docx
+++ b/README.docx
@@ -53,7 +53,7 @@
       <w:r>
         <w:fldChar w:fldCharType="separate"/>
       </w:r>
-      <w:hyperlink w:anchor="_Toc12452836" w:history="1">
+      <w:hyperlink w:anchor="_Toc12453117" w:history="1">
         <w:r>
           <w:rPr>
             <w:rStyle w:val="Hyperlink"/>
@@ -81,7 +81,7 @@
             <w:noProof/>
             <w:webHidden/>
           </w:rPr>
-          <w:instrText xml:space="preserve"> PAGEREF _Toc12452836 \h </w:instrText>
+          <w:instrText xml:space="preserve"> PAGEREF _Toc12453117 \h </w:instrText>
         </w:r>
         <w:r>
           <w:rPr>
@@ -126,7 +126,7 @@
           <w:noProof/>
         </w:rPr>
       </w:pPr>
-      <w:hyperlink w:anchor="_Toc12452837" w:history="1">
+      <w:hyperlink w:anchor="_Toc12453118" w:history="1">
         <w:r>
           <w:rPr>
             <w:rStyle w:val="Hyperlink"/>
@@ -154,7 +154,7 @@
             <w:noProof/>
             <w:webHidden/>
           </w:rPr>
-          <w:instrText xml:space="preserve"> PAGEREF _Toc12452837 \h </w:instrText>
+          <w:instrText xml:space="preserve"> PAGEREF _Toc12453118 \h </w:instrText>
         </w:r>
         <w:r>
           <w:rPr>
@@ -200,7 +200,7 @@
           <w:szCs w:val="24"/>
         </w:rPr>
       </w:pPr>
-      <w:hyperlink w:anchor="_Toc12452838" w:history="1">
+      <w:hyperlink w:anchor="_Toc12453119" w:history="1">
         <w:r>
           <w:rPr>
             <w:rStyle w:val="Hyperlink"/>
@@ -228,7 +228,7 @@
             <w:noProof/>
             <w:webHidden/>
           </w:rPr>
-          <w:instrText xml:space="preserve"> PAGEREF _Toc12452838 \h </w:instrText>
+          <w:instrText xml:space="preserve"> PAGEREF _Toc12453119 \h </w:instrText>
         </w:r>
         <w:r>
           <w:rPr>
@@ -274,7 +274,7 @@
           <w:szCs w:val="24"/>
         </w:rPr>
       </w:pPr>
-      <w:hyperlink w:anchor="_Toc12452839" w:history="1">
+      <w:hyperlink w:anchor="_Toc12453120" w:history="1">
         <w:r>
           <w:rPr>
             <w:rStyle w:val="Hyperlink"/>
@@ -302,7 +302,7 @@
             <w:noProof/>
             <w:webHidden/>
           </w:rPr>
-          <w:instrText xml:space="preserve"> PAGEREF _Toc12452839 \h </w:instrText>
+          <w:instrText xml:space="preserve"> PAGEREF _Toc12453120 \h </w:instrText>
         </w:r>
         <w:r>
           <w:rPr>
@@ -348,7 +348,7 @@
           <w:szCs w:val="24"/>
         </w:rPr>
       </w:pPr>
-      <w:hyperlink w:anchor="_Toc12452840" w:history="1">
+      <w:hyperlink w:anchor="_Toc12453121" w:history="1">
         <w:r>
           <w:rPr>
             <w:rStyle w:val="Hyperlink"/>
@@ -376,7 +376,7 @@
             <w:noProof/>
             <w:webHidden/>
           </w:rPr>
-          <w:instrText xml:space="preserve"> PAGEREF _Toc12452840 \h </w:instrText>
+          <w:instrText xml:space="preserve"> PAGEREF _Toc12453121 \h </w:instrText>
         </w:r>
         <w:r>
           <w:rPr>
@@ -422,7 +422,7 @@
           <w:szCs w:val="24"/>
         </w:rPr>
       </w:pPr>
-      <w:hyperlink w:anchor="_Toc12452841" w:history="1">
+      <w:hyperlink w:anchor="_Toc12453122" w:history="1">
         <w:r>
           <w:rPr>
             <w:rStyle w:val="Hyperlink"/>
@@ -450,7 +450,7 @@
             <w:noProof/>
             <w:webHidden/>
           </w:rPr>
-          <w:instrText xml:space="preserve"> PAGEREF _Toc12452841 \h </w:instrText>
+          <w:instrText xml:space="preserve"> PAGEREF _Toc12453122 \h </w:instrText>
         </w:r>
         <w:r>
           <w:rPr>
@@ -496,7 +496,7 @@
           <w:szCs w:val="24"/>
         </w:rPr>
       </w:pPr>
-      <w:hyperlink w:anchor="_Toc12452842" w:history="1">
+      <w:hyperlink w:anchor="_Toc12453123" w:history="1">
         <w:r>
           <w:rPr>
             <w:rStyle w:val="Hyperlink"/>
@@ -524,7 +524,7 @@
             <w:noProof/>
             <w:webHidden/>
           </w:rPr>
-          <w:instrText xml:space="preserve"> PAGEREF _Toc12452842 \h </w:instrText>
+          <w:instrText xml:space="preserve"> PAGEREF _Toc12453123 \h </w:instrText>
         </w:r>
         <w:r>
           <w:rPr>
@@ -569,7 +569,7 @@
           <w:noProof/>
         </w:rPr>
       </w:pPr>
-      <w:hyperlink w:anchor="_Toc12452843" w:history="1">
+      <w:hyperlink w:anchor="_Toc12453124" w:history="1">
         <w:r>
           <w:rPr>
             <w:rStyle w:val="Hyperlink"/>
@@ -597,7 +597,7 @@
             <w:noProof/>
             <w:webHidden/>
           </w:rPr>
-          <w:instrText xml:space="preserve"> PAGEREF _Toc12452843 \h </w:instrText>
+          <w:instrText xml:space="preserve"> PAGEREF _Toc12453124 \h </w:instrText>
         </w:r>
         <w:r>
           <w:rPr>
@@ -642,7 +642,7 @@
           <w:noProof/>
         </w:rPr>
       </w:pPr>
-      <w:hyperlink w:anchor="_Toc12452844" w:history="1">
+      <w:hyperlink w:anchor="_Toc12453125" w:history="1">
         <w:r>
           <w:rPr>
             <w:rStyle w:val="Hyperlink"/>
@@ -670,7 +670,7 @@
             <w:noProof/>
             <w:webHidden/>
           </w:rPr>
-          <w:instrText xml:space="preserve"> PAGEREF _Toc12452844 \h </w:instrText>
+          <w:instrText xml:space="preserve"> PAGEREF _Toc12453125 \h </w:instrText>
         </w:r>
         <w:r>
           <w:rPr>
@@ -716,7 +716,7 @@
           <w:szCs w:val="24"/>
         </w:rPr>
       </w:pPr>
-      <w:hyperlink w:anchor="_Toc12452845" w:history="1">
+      <w:hyperlink w:anchor="_Toc12453126" w:history="1">
         <w:r>
           <w:rPr>
             <w:rStyle w:val="Hyperlink"/>
@@ -744,7 +744,7 @@
             <w:noProof/>
             <w:webHidden/>
           </w:rPr>
-          <w:instrText xml:space="preserve"> PAGEREF _Toc12452845 \h </w:instrText>
+          <w:instrText xml:space="preserve"> PAGEREF _Toc12453126 \h </w:instrText>
         </w:r>
         <w:r>
           <w:rPr>
@@ -788,7 +788,7 @@
           <w:szCs w:val="24"/>
         </w:rPr>
       </w:pPr>
-      <w:hyperlink w:anchor="_Toc12452846" w:history="1">
+      <w:hyperlink w:anchor="_Toc12453127" w:history="1">
         <w:r>
           <w:rPr>
             <w:rStyle w:val="Hyperlink"/>
@@ -816,7 +816,7 @@
             <w:noProof/>
             <w:webHidden/>
           </w:rPr>
-          <w:instrText xml:space="preserve"> PAGEREF _Toc12452846 \h </w:instrText>
+          <w:instrText xml:space="preserve"> PAGEREF _Toc12453127 \h </w:instrText>
         </w:r>
         <w:r>
           <w:rPr>
@@ -860,7 +860,7 @@
           <w:szCs w:val="24"/>
         </w:rPr>
       </w:pPr>
-      <w:hyperlink w:anchor="_Toc12452847" w:history="1">
+      <w:hyperlink w:anchor="_Toc12453128" w:history="1">
         <w:r>
           <w:rPr>
             <w:rStyle w:val="Hyperlink"/>
@@ -888,7 +888,7 @@
             <w:noProof/>
             <w:webHidden/>
           </w:rPr>
-          <w:instrText xml:space="preserve"> PAGEREF _Toc12452847 \h </w:instrText>
+          <w:instrText xml:space="preserve"> PAGEREF _Toc12453128 \h </w:instrText>
         </w:r>
         <w:r>
           <w:rPr>
@@ -932,7 +932,7 @@
           <w:szCs w:val="24"/>
         </w:rPr>
       </w:pPr>
-      <w:hyperlink w:anchor="_Toc12452848" w:history="1">
+      <w:hyperlink w:anchor="_Toc12453129" w:history="1">
         <w:r>
           <w:rPr>
             <w:rStyle w:val="Hyperlink"/>
@@ -960,7 +960,7 @@
             <w:noProof/>
             <w:webHidden/>
           </w:rPr>
-          <w:instrText xml:space="preserve"> PAGEREF _Toc12452848 \h </w:instrText>
+          <w:instrText xml:space="preserve"> PAGEREF _Toc12453129 \h </w:instrText>
         </w:r>
         <w:r>
           <w:rPr>
@@ -1004,7 +1004,7 @@
           <w:szCs w:val="24"/>
         </w:rPr>
       </w:pPr>
-      <w:hyperlink w:anchor="_Toc12452849" w:history="1">
+      <w:hyperlink w:anchor="_Toc12453130" w:history="1">
         <w:r>
           <w:rPr>
             <w:rStyle w:val="Hyperlink"/>
@@ -1032,7 +1032,7 @@
             <w:noProof/>
             <w:webHidden/>
           </w:rPr>
-          <w:instrText xml:space="preserve"> PAGEREF _Toc12452849 \h </w:instrText>
+          <w:instrText xml:space="preserve"> PAGEREF _Toc12453130 \h </w:instrText>
         </w:r>
         <w:r>
           <w:rPr>
@@ -1076,7 +1076,7 @@
           <w:szCs w:val="24"/>
         </w:rPr>
       </w:pPr>
-      <w:hyperlink w:anchor="_Toc12452850" w:history="1">
+      <w:hyperlink w:anchor="_Toc12453131" w:history="1">
         <w:r>
           <w:rPr>
             <w:rStyle w:val="Hyperlink"/>
@@ -1104,7 +1104,7 @@
             <w:noProof/>
             <w:webHidden/>
           </w:rPr>
-          <w:instrText xml:space="preserve"> PAGEREF _Toc12452850 \h </w:instrText>
+          <w:instrText xml:space="preserve"> PAGEREF _Toc12453131 \h </w:instrText>
         </w:r>
         <w:r>
           <w:rPr>
@@ -1150,7 +1150,7 @@
           <w:szCs w:val="24"/>
         </w:rPr>
       </w:pPr>
-      <w:hyperlink w:anchor="_Toc12452851" w:history="1">
+      <w:hyperlink w:anchor="_Toc12453132" w:history="1">
         <w:r>
           <w:rPr>
             <w:rStyle w:val="Hyperlink"/>
@@ -1178,7 +1178,7 @@
             <w:noProof/>
             <w:webHidden/>
           </w:rPr>
-          <w:instrText xml:space="preserve"> PAGEREF _Toc12452851 \h </w:instrText>
+          <w:instrText xml:space="preserve"> PAGEREF _Toc12453132 \h </w:instrText>
         </w:r>
         <w:r>
           <w:rPr>
@@ -1222,7 +1222,7 @@
           <w:szCs w:val="24"/>
         </w:rPr>
       </w:pPr>
-      <w:hyperlink w:anchor="_Toc12452852" w:history="1">
+      <w:hyperlink w:anchor="_Toc12453133" w:history="1">
         <w:r>
           <w:rPr>
             <w:rStyle w:val="Hyperlink"/>
@@ -1250,7 +1250,7 @@
             <w:noProof/>
             <w:webHidden/>
           </w:rPr>
-          <w:instrText xml:space="preserve"> PAGEREF _Toc12452852 \h </w:instrText>
+          <w:instrText xml:space="preserve"> PAGEREF _Toc12453133 \h </w:instrText>
         </w:r>
         <w:r>
           <w:rPr>
@@ -1294,7 +1294,7 @@
           <w:szCs w:val="24"/>
         </w:rPr>
       </w:pPr>
-      <w:hyperlink w:anchor="_Toc12452853" w:history="1">
+      <w:hyperlink w:anchor="_Toc12453134" w:history="1">
         <w:r>
           <w:rPr>
             <w:rStyle w:val="Hyperlink"/>
@@ -1322,7 +1322,7 @@
             <w:noProof/>
             <w:webHidden/>
           </w:rPr>
-          <w:instrText xml:space="preserve"> PAGEREF _Toc12452853 \h </w:instrText>
+          <w:instrText xml:space="preserve"> PAGEREF _Toc12453134 \h </w:instrText>
         </w:r>
         <w:r>
           <w:rPr>
@@ -1366,7 +1366,7 @@
           <w:szCs w:val="24"/>
         </w:rPr>
       </w:pPr>
-      <w:hyperlink w:anchor="_Toc12452854" w:history="1">
+      <w:hyperlink w:anchor="_Toc12453135" w:history="1">
         <w:r>
           <w:rPr>
             <w:rStyle w:val="Hyperlink"/>
@@ -1394,7 +1394,7 @@
             <w:noProof/>
             <w:webHidden/>
           </w:rPr>
-          <w:instrText xml:space="preserve"> PAGEREF _Toc12452854 \h </w:instrText>
+          <w:instrText xml:space="preserve"> PAGEREF _Toc12453135 \h </w:instrText>
         </w:r>
         <w:r>
           <w:rPr>
@@ -1438,7 +1438,7 @@
           <w:szCs w:val="24"/>
         </w:rPr>
       </w:pPr>
-      <w:hyperlink w:anchor="_Toc12452855" w:history="1">
+      <w:hyperlink w:anchor="_Toc12453136" w:history="1">
         <w:r>
           <w:rPr>
             <w:rStyle w:val="Hyperlink"/>
@@ -1466,7 +1466,7 @@
             <w:noProof/>
             <w:webHidden/>
           </w:rPr>
-          <w:instrText xml:space="preserve"> PAGEREF _Toc12452855 \h </w:instrText>
+          <w:instrText xml:space="preserve"> PAGEREF _Toc12453136 \h </w:instrText>
         </w:r>
         <w:r>
           <w:rPr>
@@ -1511,7 +1511,7 @@
           <w:noProof/>
         </w:rPr>
       </w:pPr>
-      <w:hyperlink w:anchor="_Toc12452856" w:history="1">
+      <w:hyperlink w:anchor="_Toc12453137" w:history="1">
         <w:r>
           <w:rPr>
             <w:rStyle w:val="Hyperlink"/>
@@ -1539,7 +1539,7 @@
             <w:noProof/>
             <w:webHidden/>
           </w:rPr>
-          <w:instrText xml:space="preserve"> PAGEREF _Toc12452856 \h </w:instrText>
+          <w:instrText xml:space="preserve"> PAGEREF _Toc12453137 \h </w:instrText>
         </w:r>
         <w:r>
           <w:rPr>
@@ -1585,7 +1585,7 @@
           <w:szCs w:val="24"/>
         </w:rPr>
       </w:pPr>
-      <w:hyperlink w:anchor="_Toc12452857" w:history="1">
+      <w:hyperlink w:anchor="_Toc12453138" w:history="1">
         <w:r>
           <w:rPr>
             <w:rStyle w:val="Hyperlink"/>
@@ -1613,7 +1613,7 @@
             <w:noProof/>
             <w:webHidden/>
           </w:rPr>
-          <w:instrText xml:space="preserve"> PAGEREF _Toc12452857 \h </w:instrText>
+          <w:instrText xml:space="preserve"> PAGEREF _Toc12453138 \h </w:instrText>
         </w:r>
         <w:r>
           <w:rPr>
@@ -1659,7 +1659,7 @@
           <w:szCs w:val="24"/>
         </w:rPr>
       </w:pPr>
-      <w:hyperlink w:anchor="_Toc12452858" w:history="1">
+      <w:hyperlink w:anchor="_Toc12453139" w:history="1">
         <w:r>
           <w:rPr>
             <w:rStyle w:val="Hyperlink"/>
@@ -1687,7 +1687,7 @@
             <w:noProof/>
             <w:webHidden/>
           </w:rPr>
-          <w:instrText xml:space="preserve"> PAGEREF _Toc12452858 \h </w:instrText>
+          <w:instrText xml:space="preserve"> PAGEREF _Toc12453139 \h </w:instrText>
         </w:r>
         <w:r>
           <w:rPr>
@@ -1733,7 +1733,7 @@
           <w:szCs w:val="24"/>
         </w:rPr>
       </w:pPr>
-      <w:hyperlink w:anchor="_Toc12452859" w:history="1">
+      <w:hyperlink w:anchor="_Toc12453140" w:history="1">
         <w:r>
           <w:rPr>
             <w:rStyle w:val="Hyperlink"/>
@@ -1761,7 +1761,7 @@
             <w:noProof/>
             <w:webHidden/>
           </w:rPr>
-          <w:instrText xml:space="preserve"> PAGEREF _Toc12452859 \h </w:instrText>
+          <w:instrText xml:space="preserve"> PAGEREF _Toc12453140 \h </w:instrText>
         </w:r>
         <w:r>
           <w:rPr>
@@ -1805,7 +1805,7 @@
           <w:szCs w:val="24"/>
         </w:rPr>
       </w:pPr>
-      <w:hyperlink w:anchor="_Toc12452860" w:history="1">
+      <w:hyperlink w:anchor="_Toc12453141" w:history="1">
         <w:r>
           <w:rPr>
             <w:rStyle w:val="Hyperlink"/>
@@ -1833,7 +1833,7 @@
             <w:noProof/>
             <w:webHidden/>
           </w:rPr>
-          <w:instrText xml:space="preserve"> PAGEREF _Toc12452860 \h </w:instrText>
+          <w:instrText xml:space="preserve"> PAGEREF _Toc12453141 \h </w:instrText>
         </w:r>
         <w:r>
           <w:rPr>
@@ -1877,7 +1877,7 @@
           <w:szCs w:val="24"/>
         </w:rPr>
       </w:pPr>
-      <w:hyperlink w:anchor="_Toc12452861" w:history="1">
+      <w:hyperlink w:anchor="_Toc12453142" w:history="1">
         <w:r>
           <w:rPr>
             <w:rStyle w:val="Hyperlink"/>
@@ -1905,7 +1905,7 @@
             <w:noProof/>
             <w:webHidden/>
           </w:rPr>
-          <w:instrText xml:space="preserve"> PAGEREF _Toc12452861 \h </w:instrText>
+          <w:instrText xml:space="preserve"> PAGEREF _Toc12453142 \h </w:instrText>
         </w:r>
         <w:r>
           <w:rPr>
@@ -1949,7 +1949,7 @@
           <w:szCs w:val="24"/>
         </w:rPr>
       </w:pPr>
-      <w:hyperlink w:anchor="_Toc12452862" w:history="1">
+      <w:hyperlink w:anchor="_Toc12453143" w:history="1">
         <w:r>
           <w:rPr>
             <w:rStyle w:val="Hyperlink"/>
@@ -1977,7 +1977,7 @@
             <w:noProof/>
             <w:webHidden/>
           </w:rPr>
-          <w:instrText xml:space="preserve"> PAGEREF _Toc12452862 \h </w:instrText>
+          <w:instrText xml:space="preserve"> PAGEREF _Toc12453143 \h </w:instrText>
         </w:r>
         <w:r>
           <w:rPr>
@@ -2021,7 +2021,7 @@
           <w:szCs w:val="24"/>
         </w:rPr>
       </w:pPr>
-      <w:hyperlink w:anchor="_Toc12452863" w:history="1">
+      <w:hyperlink w:anchor="_Toc12453144" w:history="1">
         <w:r>
           <w:rPr>
             <w:rStyle w:val="Hyperlink"/>
@@ -2049,7 +2049,7 @@
             <w:noProof/>
             <w:webHidden/>
           </w:rPr>
-          <w:instrText xml:space="preserve"> PAGEREF _Toc12452863 \h </w:instrText>
+          <w:instrText xml:space="preserve"> PAGEREF _Toc12453144 \h </w:instrText>
         </w:r>
         <w:r>
           <w:rPr>
@@ -2094,7 +2094,7 @@
           <w:noProof/>
         </w:rPr>
       </w:pPr>
-      <w:hyperlink w:anchor="_Toc12452864" w:history="1">
+      <w:hyperlink w:anchor="_Toc12453145" w:history="1">
         <w:r>
           <w:rPr>
             <w:rStyle w:val="Hyperlink"/>
@@ -2122,7 +2122,7 @@
             <w:noProof/>
             <w:webHidden/>
           </w:rPr>
-          <w:instrText xml:space="preserve"> PAGEREF _Toc12452864 \h </w:instrText>
+          <w:instrText xml:space="preserve"> PAGEREF _Toc12453145 \h </w:instrText>
         </w:r>
         <w:r>
           <w:rPr>
@@ -2168,7 +2168,7 @@
           <w:szCs w:val="24"/>
         </w:rPr>
       </w:pPr>
-      <w:hyperlink w:anchor="_Toc12452865" w:history="1">
+      <w:hyperlink w:anchor="_Toc12453146" w:history="1">
         <w:r>
           <w:rPr>
             <w:rStyle w:val="Hyperlink"/>
@@ -2196,7 +2196,7 @@
             <w:noProof/>
             <w:webHidden/>
           </w:rPr>
-          <w:instrText xml:space="preserve"> PAGEREF _Toc12452865 \h </w:instrText>
+          <w:instrText xml:space="preserve"> PAGEREF _Toc12453146 \h </w:instrText>
         </w:r>
         <w:r>
           <w:rPr>
@@ -2242,7 +2242,7 @@
           <w:szCs w:val="24"/>
         </w:rPr>
       </w:pPr>
-      <w:hyperlink w:anchor="_Toc12452866" w:history="1">
+      <w:hyperlink w:anchor="_Toc12453147" w:history="1">
         <w:r>
           <w:rPr>
             <w:rStyle w:val="Hyperlink"/>
@@ -2270,7 +2270,7 @@
             <w:noProof/>
             <w:webHidden/>
           </w:rPr>
-          <w:instrText xml:space="preserve"> PAGEREF _Toc12452866 \h </w:instrText>
+          <w:instrText xml:space="preserve"> PAGEREF _Toc12453147 \h </w:instrText>
         </w:r>
         <w:r>
           <w:rPr>
@@ -2316,7 +2316,7 @@
           <w:szCs w:val="24"/>
         </w:rPr>
       </w:pPr>
-      <w:hyperlink w:anchor="_Toc12452867" w:history="1">
+      <w:hyperlink w:anchor="_Toc12453148" w:history="1">
         <w:r>
           <w:rPr>
             <w:rStyle w:val="Hyperlink"/>
@@ -2344,7 +2344,7 @@
             <w:noProof/>
             <w:webHidden/>
           </w:rPr>
-          <w:instrText xml:space="preserve"> PAGEREF _Toc12452867 \h </w:instrText>
+          <w:instrText xml:space="preserve"> PAGEREF _Toc12453148 \h </w:instrText>
         </w:r>
         <w:r>
           <w:rPr>
@@ -2390,7 +2390,7 @@
           <w:szCs w:val="24"/>
         </w:rPr>
       </w:pPr>
-      <w:hyperlink w:anchor="_Toc12452868" w:history="1">
+      <w:hyperlink w:anchor="_Toc12453149" w:history="1">
         <w:r>
           <w:rPr>
             <w:rStyle w:val="Hyperlink"/>
@@ -2418,7 +2418,7 @@
             <w:noProof/>
             <w:webHidden/>
           </w:rPr>
-          <w:instrText xml:space="preserve"> PAGEREF _Toc12452868 \h </w:instrText>
+          <w:instrText xml:space="preserve"> PAGEREF _Toc12453149 \h </w:instrText>
         </w:r>
         <w:r>
           <w:rPr>
@@ -2464,7 +2464,7 @@
           <w:szCs w:val="24"/>
         </w:rPr>
       </w:pPr>
-      <w:hyperlink w:anchor="_Toc12452869" w:history="1">
+      <w:hyperlink w:anchor="_Toc12453150" w:history="1">
         <w:r>
           <w:rPr>
             <w:rStyle w:val="Hyperlink"/>
@@ -2492,7 +2492,7 @@
             <w:noProof/>
             <w:webHidden/>
           </w:rPr>
-          <w:instrText xml:space="preserve"> PAGEREF _Toc12452869 \h </w:instrText>
+          <w:instrText xml:space="preserve"> PAGEREF _Toc12453150 \h </w:instrText>
         </w:r>
         <w:r>
           <w:rPr>
@@ -2536,7 +2536,7 @@
           <w:szCs w:val="24"/>
         </w:rPr>
       </w:pPr>
-      <w:hyperlink w:anchor="_Toc12452870" w:history="1">
+      <w:hyperlink w:anchor="_Toc12453151" w:history="1">
         <w:r>
           <w:rPr>
             <w:rStyle w:val="Hyperlink"/>
@@ -2564,7 +2564,7 @@
             <w:noProof/>
             <w:webHidden/>
           </w:rPr>
-          <w:instrText xml:space="preserve"> PAGEREF _Toc12452870 \h </w:instrText>
+          <w:instrText xml:space="preserve"> PAGEREF _Toc12453151 \h </w:instrText>
         </w:r>
         <w:r>
           <w:rPr>
@@ -2608,7 +2608,7 @@
           <w:szCs w:val="24"/>
         </w:rPr>
       </w:pPr>
-      <w:hyperlink w:anchor="_Toc12452871" w:history="1">
+      <w:hyperlink w:anchor="_Toc12453152" w:history="1">
         <w:r>
           <w:rPr>
             <w:rStyle w:val="Hyperlink"/>
@@ -2636,7 +2636,7 @@
             <w:noProof/>
             <w:webHidden/>
           </w:rPr>
-          <w:instrText xml:space="preserve"> PAGEREF _Toc12452871 \h </w:instrText>
+          <w:instrText xml:space="preserve"> PAGEREF _Toc12453152 \h </w:instrText>
         </w:r>
         <w:r>
           <w:rPr>
@@ -2680,7 +2680,7 @@
           <w:szCs w:val="24"/>
         </w:rPr>
       </w:pPr>
-      <w:hyperlink w:anchor="_Toc12452872" w:history="1">
+      <w:hyperlink w:anchor="_Toc12453153" w:history="1">
         <w:r>
           <w:rPr>
             <w:rStyle w:val="Hyperlink"/>
@@ -2708,7 +2708,7 @@
             <w:noProof/>
             <w:webHidden/>
           </w:rPr>
-          <w:instrText xml:space="preserve"> PAGEREF _Toc12452872 \h </w:instrText>
+          <w:instrText xml:space="preserve"> PAGEREF _Toc12453153 \h </w:instrText>
         </w:r>
         <w:r>
           <w:rPr>
@@ -2752,7 +2752,7 @@
           <w:szCs w:val="24"/>
         </w:rPr>
       </w:pPr>
-      <w:hyperlink w:anchor="_Toc12452873" w:history="1">
+      <w:hyperlink w:anchor="_Toc12453154" w:history="1">
         <w:r>
           <w:rPr>
             <w:rStyle w:val="Hyperlink"/>
@@ -2780,7 +2780,7 @@
             <w:noProof/>
             <w:webHidden/>
           </w:rPr>
-          <w:instrText xml:space="preserve"> PAGEREF _Toc12452873 \h </w:instrText>
+          <w:instrText xml:space="preserve"> PAGEREF _Toc12453154 \h </w:instrText>
         </w:r>
         <w:r>
           <w:rPr>
@@ -2824,7 +2824,7 @@
           <w:szCs w:val="24"/>
         </w:rPr>
       </w:pPr>
-      <w:hyperlink w:anchor="_Toc12452874" w:history="1">
+      <w:hyperlink w:anchor="_Toc12453155" w:history="1">
         <w:r>
           <w:rPr>
             <w:rStyle w:val="Hyperlink"/>
@@ -2852,7 +2852,7 @@
             <w:noProof/>
             <w:webHidden/>
           </w:rPr>
-          <w:instrText xml:space="preserve"> PAGEREF _Toc12452874 \h </w:instrText>
+          <w:instrText xml:space="preserve"> PAGEREF _Toc12453155 \h </w:instrText>
         </w:r>
         <w:r>
           <w:rPr>
@@ -2896,7 +2896,7 @@
           <w:szCs w:val="24"/>
         </w:rPr>
       </w:pPr>
-      <w:hyperlink w:anchor="_Toc12452875" w:history="1">
+      <w:hyperlink w:anchor="_Toc12453156" w:history="1">
         <w:r>
           <w:rPr>
             <w:rStyle w:val="Hyperlink"/>
@@ -2924,7 +2924,7 @@
             <w:noProof/>
             <w:webHidden/>
           </w:rPr>
-          <w:instrText xml:space="preserve"> PAGEREF _Toc12452875 \h </w:instrText>
+          <w:instrText xml:space="preserve"> PAGEREF _Toc12453156 \h </w:instrText>
         </w:r>
         <w:r>
           <w:rPr>
@@ -2968,7 +2968,7 @@
           <w:szCs w:val="24"/>
         </w:rPr>
       </w:pPr>
-      <w:hyperlink w:anchor="_Toc12452876" w:history="1">
+      <w:hyperlink w:anchor="_Toc12453157" w:history="1">
         <w:r>
           <w:rPr>
             <w:rStyle w:val="Hyperlink"/>
@@ -2996,7 +2996,7 @@
             <w:noProof/>
             <w:webHidden/>
           </w:rPr>
-          <w:instrText xml:space="preserve"> PAGEREF _Toc12452876 \h </w:instrText>
+          <w:instrText xml:space="preserve"> PAGEREF _Toc12453157 \h </w:instrText>
         </w:r>
         <w:r>
           <w:rPr>
@@ -3040,7 +3040,7 @@
           <w:szCs w:val="24"/>
         </w:rPr>
       </w:pPr>
-      <w:hyperlink w:anchor="_Toc12452877" w:history="1">
+      <w:hyperlink w:anchor="_Toc12453158" w:history="1">
         <w:r>
           <w:rPr>
             <w:rStyle w:val="Hyperlink"/>
@@ -3068,7 +3068,7 @@
             <w:noProof/>
             <w:webHidden/>
           </w:rPr>
-          <w:instrText xml:space="preserve"> PAGEREF _Toc12452877 \h </w:instrText>
+          <w:instrText xml:space="preserve"> PAGEREF _Toc12453158 \h </w:instrText>
         </w:r>
         <w:r>
           <w:rPr>
@@ -3112,7 +3112,7 @@
           <w:szCs w:val="24"/>
         </w:rPr>
       </w:pPr>
-      <w:hyperlink w:anchor="_Toc12452878" w:history="1">
+      <w:hyperlink w:anchor="_Toc12453159" w:history="1">
         <w:r>
           <w:rPr>
             <w:rStyle w:val="Hyperlink"/>
@@ -3140,7 +3140,7 @@
             <w:noProof/>
             <w:webHidden/>
           </w:rPr>
-          <w:instrText xml:space="preserve"> PAGEREF _Toc12452878 \h </w:instrText>
+          <w:instrText xml:space="preserve"> PAGEREF _Toc12453159 \h </w:instrText>
         </w:r>
         <w:r>
           <w:rPr>
@@ -3184,7 +3184,7 @@
           <w:szCs w:val="24"/>
         </w:rPr>
       </w:pPr>
-      <w:hyperlink w:anchor="_Toc12452879" w:history="1">
+      <w:hyperlink w:anchor="_Toc12453160" w:history="1">
         <w:r>
           <w:rPr>
             <w:rStyle w:val="Hyperlink"/>
@@ -3212,7 +3212,7 @@
             <w:noProof/>
             <w:webHidden/>
           </w:rPr>
-          <w:instrText xml:space="preserve"> PAGEREF _Toc12452879 \h </w:instrText>
+          <w:instrText xml:space="preserve"> PAGEREF _Toc12453160 \h </w:instrText>
         </w:r>
         <w:r>
           <w:rPr>
@@ -3256,7 +3256,7 @@
           <w:szCs w:val="24"/>
         </w:rPr>
       </w:pPr>
-      <w:hyperlink w:anchor="_Toc12452880" w:history="1">
+      <w:hyperlink w:anchor="_Toc12453161" w:history="1">
         <w:r>
           <w:rPr>
             <w:rStyle w:val="Hyperlink"/>
@@ -3284,7 +3284,7 @@
             <w:noProof/>
             <w:webHidden/>
           </w:rPr>
-          <w:instrText xml:space="preserve"> PAGEREF _Toc12452880 \h </w:instrText>
+          <w:instrText xml:space="preserve"> PAGEREF _Toc12453161 \h </w:instrText>
         </w:r>
         <w:r>
           <w:rPr>
@@ -3329,7 +3329,7 @@
           <w:noProof/>
         </w:rPr>
       </w:pPr>
-      <w:hyperlink w:anchor="_Toc12452881" w:history="1">
+      <w:hyperlink w:anchor="_Toc12453162" w:history="1">
         <w:r>
           <w:rPr>
             <w:rStyle w:val="Hyperlink"/>
@@ -3357,7 +3357,7 @@
             <w:noProof/>
             <w:webHidden/>
           </w:rPr>
-          <w:instrText xml:space="preserve"> PAGEREF _Toc12452881 \h </w:instrText>
+          <w:instrText xml:space="preserve"> PAGEREF _Toc12453162 \h </w:instrText>
         </w:r>
         <w:r>
           <w:rPr>
@@ -3398,7 +3398,7 @@
       <w:pPr>
         <w:pStyle w:val="Heading1"/>
       </w:pPr>
-      <w:bookmarkStart w:id="0" w:name="_Toc12452836"/>
+      <w:bookmarkStart w:id="0" w:name="_Toc12453117"/>
       <w:r>
         <w:t>Prerequisites</w:t>
       </w:r>
@@ -3503,11 +3503,40 @@
     </w:p>
     <w:p/>
     <w:p>
-      <w:r>
+      <w:pPr>
+        <w:pBdr>
+          <w:top w:val="single" w:sz="4" w:space="1" w:color="auto"/>
+          <w:left w:val="single" w:sz="4" w:space="4" w:color="auto"/>
+          <w:bottom w:val="single" w:sz="4" w:space="1" w:color="auto"/>
+          <w:right w:val="single" w:sz="4" w:space="4" w:color="auto"/>
+          <w:between w:val="single" w:sz="4" w:space="1" w:color="auto"/>
+          <w:bar w:val="single" w:sz="4" w:color="auto"/>
+        </w:pBdr>
+        <w:shd w:val="clear" w:color="auto" w:fill="538135" w:themeFill="accent6" w:themeFillShade="BF"/>
+        <w:rPr>
+          <w:b/>
+          <w:bCs/>
+          <w:color w:val="FFFFFF" w:themeColor="background1"/>
+        </w:rPr>
+      </w:pPr>
+      <w:r>
+        <w:rPr>
+          <w:b/>
+          <w:bCs/>
+          <w:color w:val="FFFFFF" w:themeColor="background1"/>
+        </w:rPr>
         <w:t>Important</w:t>
       </w:r>
     </w:p>
     <w:p>
+      <w:pPr>
+        <w:pBdr>
+          <w:top w:val="single" w:sz="4" w:space="1" w:color="auto"/>
+          <w:left w:val="single" w:sz="4" w:space="4" w:color="auto"/>
+          <w:bottom w:val="single" w:sz="4" w:space="1" w:color="auto"/>
+          <w:right w:val="single" w:sz="4" w:space="4" w:color="auto"/>
+        </w:pBdr>
+      </w:pPr>
       <w:r>
         <w:t xml:space="preserve">Helm must be initialized in a namespace where user has appropriate permissions, in this example namespace </w:t>
       </w:r>
@@ -3545,37 +3574,67 @@
       </w:r>
       <w:proofErr w:type="spellEnd"/>
     </w:p>
+    <w:p>
+      <w:pPr>
+        <w:pStyle w:val="Heading1"/>
+      </w:pPr>
+      <w:bookmarkStart w:id="1" w:name="_Toc12453118"/>
+      <w:r>
+        <w:t>Installation</w:t>
+      </w:r>
+      <w:bookmarkEnd w:id="1"/>
+    </w:p>
+    <w:p>
+      <w:r>
+        <w:t xml:space="preserve">Execute the following commands to deploy Kafka, </w:t>
+      </w:r>
+      <w:proofErr w:type="spellStart"/>
+      <w:r>
+        <w:t>NiFi</w:t>
+      </w:r>
+      <w:proofErr w:type="spellEnd"/>
+      <w:r>
+        <w:t>, Elasticsearch and related components.</w:t>
+      </w:r>
+    </w:p>
     <w:p/>
     <w:p>
       <w:pPr>
-        <w:pStyle w:val="Heading1"/>
-      </w:pPr>
-      <w:bookmarkStart w:id="1" w:name="_Toc12452837"/>
-      <w:r>
-        <w:t>Installation</w:t>
-      </w:r>
-      <w:bookmarkEnd w:id="1"/>
-    </w:p>
-    <w:p>
-      <w:r>
-        <w:t xml:space="preserve">Execute the following commands to deploy Kafka, </w:t>
-      </w:r>
-      <w:proofErr w:type="spellStart"/>
-      <w:r>
-        <w:t>NiFi</w:t>
-      </w:r>
-      <w:proofErr w:type="spellEnd"/>
-      <w:r>
-        <w:t>, Elasticsearch and related components.</w:t>
-      </w:r>
-    </w:p>
-    <w:p/>
-    <w:p>
-      <w:r>
+        <w:pBdr>
+          <w:top w:val="single" w:sz="4" w:space="1" w:color="auto"/>
+          <w:left w:val="single" w:sz="4" w:space="4" w:color="auto"/>
+          <w:bottom w:val="single" w:sz="4" w:space="1" w:color="auto"/>
+          <w:right w:val="single" w:sz="4" w:space="4" w:color="auto"/>
+          <w:between w:val="single" w:sz="4" w:space="1" w:color="auto"/>
+          <w:bar w:val="single" w:sz="4" w:color="auto"/>
+        </w:pBdr>
+        <w:shd w:val="clear" w:color="auto" w:fill="538135" w:themeFill="accent6" w:themeFillShade="BF"/>
+        <w:rPr>
+          <w:b/>
+          <w:bCs/>
+          <w:color w:val="FFFFFF" w:themeColor="background1"/>
+        </w:rPr>
+      </w:pPr>
+      <w:r>
+        <w:rPr>
+          <w:b/>
+          <w:bCs/>
+          <w:color w:val="FFFFFF" w:themeColor="background1"/>
+        </w:rPr>
         <w:t>Important</w:t>
       </w:r>
     </w:p>
     <w:p>
+      <w:pPr>
+        <w:pBdr>
+          <w:top w:val="single" w:sz="4" w:space="1" w:color="auto"/>
+          <w:left w:val="single" w:sz="4" w:space="4" w:color="auto"/>
+          <w:bottom w:val="single" w:sz="4" w:space="1" w:color="auto"/>
+          <w:right w:val="single" w:sz="4" w:space="4" w:color="auto"/>
+          <w:between w:val="single" w:sz="4" w:space="1" w:color="auto"/>
+          <w:bar w:val="single" w:sz="4" w:color="auto"/>
+        </w:pBdr>
+      </w:pPr>
       <w:r>
         <w:t>Docker i</w:t>
       </w:r>
@@ -3618,7 +3677,7 @@
       <w:pPr>
         <w:pStyle w:val="Heading2"/>
       </w:pPr>
-      <w:bookmarkStart w:id="2" w:name="_Toc12452838"/>
+      <w:bookmarkStart w:id="2" w:name="_Toc12453119"/>
       <w:r>
         <w:t>Confluent Platform</w:t>
       </w:r>
@@ -3907,7 +3966,7 @@
       <w:pPr>
         <w:pStyle w:val="Heading2"/>
       </w:pPr>
-      <w:bookmarkStart w:id="3" w:name="_Toc12452839"/>
+      <w:bookmarkStart w:id="3" w:name="_Toc12453120"/>
       <w:r>
         <w:t>Elasticsearch</w:t>
       </w:r>
@@ -3985,7 +4044,7 @@
       <w:pPr>
         <w:pStyle w:val="Heading2"/>
       </w:pPr>
-      <w:bookmarkStart w:id="4" w:name="_Toc12452840"/>
+      <w:bookmarkStart w:id="4" w:name="_Toc12453121"/>
       <w:r>
         <w:t>Kibana</w:t>
       </w:r>
@@ -4069,7 +4128,7 @@
       <w:pPr>
         <w:pStyle w:val="Heading2"/>
       </w:pPr>
-      <w:bookmarkStart w:id="5" w:name="_Toc12452841"/>
+      <w:bookmarkStart w:id="5" w:name="_Toc12453122"/>
       <w:proofErr w:type="spellStart"/>
       <w:r>
         <w:t>NiFi</w:t>
@@ -4156,7 +4215,7 @@
       <w:pPr>
         <w:pStyle w:val="Heading2"/>
       </w:pPr>
-      <w:bookmarkStart w:id="6" w:name="_Toc12452842"/>
+      <w:bookmarkStart w:id="6" w:name="_Toc12453123"/>
       <w:r>
         <w:t>Postgres</w:t>
       </w:r>
@@ -4236,7 +4295,7 @@
       <w:pPr>
         <w:pStyle w:val="Heading1"/>
       </w:pPr>
-      <w:bookmarkStart w:id="7" w:name="_Toc12452843"/>
+      <w:bookmarkStart w:id="7" w:name="_Toc12453124"/>
       <w:r>
         <w:t>Removal</w:t>
       </w:r>
@@ -4378,7 +4437,7 @@
       <w:pPr>
         <w:pStyle w:val="Heading1"/>
       </w:pPr>
-      <w:bookmarkStart w:id="8" w:name="_Toc12452844"/>
+      <w:bookmarkStart w:id="8" w:name="_Toc12453125"/>
       <w:r>
         <w:t xml:space="preserve">Basic </w:t>
       </w:r>
@@ -4403,7 +4462,7 @@
       <w:pPr>
         <w:pStyle w:val="Heading2"/>
       </w:pPr>
-      <w:bookmarkStart w:id="9" w:name="_Toc12452845"/>
+      <w:bookmarkStart w:id="9" w:name="_Toc12453126"/>
       <w:r>
         <w:t>Kafka REST Proxy</w:t>
       </w:r>
@@ -4422,7 +4481,7 @@
       <w:pPr>
         <w:pStyle w:val="Heading3"/>
       </w:pPr>
-      <w:bookmarkStart w:id="10" w:name="_Toc12452846"/>
+      <w:bookmarkStart w:id="10" w:name="_Toc12453127"/>
       <w:r>
         <w:t xml:space="preserve">Producing </w:t>
       </w:r>
@@ -4571,6 +4630,7 @@
     <w:p>
       <w:pPr>
         <w:pStyle w:val="Quote"/>
+        <w:shd w:val="clear" w:color="auto" w:fill="auto"/>
       </w:pPr>
       <w:r>
         <w:t>{"offsets</w:t>
@@ -4589,7 +4649,7 @@
       <w:pPr>
         <w:pStyle w:val="Heading3"/>
       </w:pPr>
-      <w:bookmarkStart w:id="11" w:name="_Toc12452847"/>
+      <w:bookmarkStart w:id="11" w:name="_Toc12453128"/>
       <w:r>
         <w:t xml:space="preserve">Consuming </w:t>
       </w:r>
@@ -4685,6 +4745,7 @@
     <w:p>
       <w:pPr>
         <w:pStyle w:val="Quote"/>
+        <w:shd w:val="clear" w:color="auto" w:fill="auto"/>
       </w:pPr>
       <w:r>
         <w:t>{"instance_id":"</w:t>
@@ -4796,8 +4857,181 @@
     </w:p>
     <w:p/>
     <w:p>
-      <w:bookmarkStart w:id="12" w:name="_GoBack"/>
+      <w:r>
+        <w:t>Expected response:</w:t>
+      </w:r>
+    </w:p>
+    <w:p>
+      <w:pPr>
+        <w:pStyle w:val="Quote"/>
+        <w:shd w:val="clear" w:color="auto" w:fill="auto"/>
+      </w:pPr>
+      <w:r>
+        <w:t>&lt;empty&gt;</w:t>
+      </w:r>
+    </w:p>
+    <w:p/>
+    <w:p>
+      <w:r>
+        <w:t>3</w:t>
+      </w:r>
+      <w:r>
+        <w:t>. Consume data using the base URL in the first response</w:t>
+      </w:r>
+    </w:p>
+    <w:p>
+      <w:pPr>
+        <w:pStyle w:val="Quote"/>
+      </w:pPr>
+      <w:r>
+        <w:t xml:space="preserve">curl -X GET </w:t>
+      </w:r>
+      <w:r>
+        <w:t>\</w:t>
+      </w:r>
+    </w:p>
+    <w:p>
+      <w:pPr>
+        <w:pStyle w:val="Quote"/>
+      </w:pPr>
+      <w:r>
+        <w:t xml:space="preserve">-H "Accept: </w:t>
+      </w:r>
+      <w:proofErr w:type="gramStart"/>
+      <w:r>
+        <w:t>application/vnd.kafka.json.v</w:t>
+      </w:r>
+      <w:proofErr w:type="gramEnd"/>
+      <w:r>
+        <w:t xml:space="preserve">2+json" \      </w:t>
+      </w:r>
+      <w:r>
+        <w:t>https://ng-garage-nafta-qa.app.corpintra.net</w:t>
+      </w:r>
+      <w:r>
+        <w:t>/consumers/my_json_consumer/instances/my_consumer_instance/records</w:t>
+      </w:r>
+    </w:p>
+    <w:p/>
+    <w:p>
+      <w:r>
+        <w:t>Expected response:</w:t>
+      </w:r>
+    </w:p>
+    <w:p>
+      <w:pPr>
+        <w:pStyle w:val="Quote"/>
+        <w:shd w:val="clear" w:color="auto" w:fill="auto"/>
+      </w:pPr>
+      <w:r>
+        <w:t>[{"key</w:t>
+      </w:r>
+      <w:proofErr w:type="gramStart"/>
+      <w:r>
+        <w:t>":null</w:t>
+      </w:r>
+      <w:proofErr w:type="gramEnd"/>
+      <w:r>
+        <w:t>,"value":{"foo":"bar"},"partition":0,"offset":0,"topic":"jsontest"}]</w:t>
+      </w:r>
+    </w:p>
+    <w:p/>
+    <w:p>
+      <w:r>
+        <w:t>4</w:t>
+      </w:r>
+      <w:r>
+        <w:t>. Close the consumer with a DELETE to make it leave the group and clean up its resources</w:t>
+      </w:r>
+    </w:p>
+    <w:p>
+      <w:pPr>
+        <w:pStyle w:val="Quote"/>
+      </w:pPr>
+      <w:r>
+        <w:t xml:space="preserve">curl -X DELETE </w:t>
+      </w:r>
+      <w:r>
+        <w:t>\</w:t>
+      </w:r>
+    </w:p>
+    <w:p>
+      <w:pPr>
+        <w:pStyle w:val="Quote"/>
+      </w:pPr>
+      <w:r>
+        <w:t xml:space="preserve">-H "Content-Type: </w:t>
+      </w:r>
+      <w:proofErr w:type="gramStart"/>
+      <w:r>
+        <w:t>application/vnd.kafka.v</w:t>
+      </w:r>
+      <w:proofErr w:type="gramEnd"/>
+      <w:r>
+        <w:t>2+json" \</w:t>
+      </w:r>
+    </w:p>
+    <w:p>
+      <w:pPr>
+        <w:pStyle w:val="Quote"/>
+      </w:pPr>
+      <w:r>
+        <w:t>https://ng-garage-nafta-qa.app.corpintra.net</w:t>
+      </w:r>
+      <w:r>
+        <w:t>/consumers/my_json_consumer/instances/my_consumer_instance</w:t>
+      </w:r>
+    </w:p>
+    <w:p/>
+    <w:p>
+      <w:r>
+        <w:t>Expected response:</w:t>
+      </w:r>
+    </w:p>
+    <w:p>
+      <w:pPr>
+        <w:pStyle w:val="Quote"/>
+        <w:shd w:val="clear" w:color="auto" w:fill="auto"/>
+      </w:pPr>
+      <w:r>
+        <w:t>&lt;empty&gt;</w:t>
+      </w:r>
+    </w:p>
+    <w:p/>
+    <w:p>
+      <w:pPr>
+        <w:pStyle w:val="Heading3"/>
+      </w:pPr>
+      <w:bookmarkStart w:id="12" w:name="_Toc12453129"/>
+      <w:r>
+        <w:t>Inspecting Topics</w:t>
+      </w:r>
       <w:bookmarkEnd w:id="12"/>
+    </w:p>
+    <w:p>
+      <w:r>
+        <w:t xml:space="preserve">1. </w:t>
+      </w:r>
+      <w:r>
+        <w:t>Get a list of topics</w:t>
+      </w:r>
+    </w:p>
+    <w:p>
+      <w:pPr>
+        <w:pStyle w:val="Quote"/>
+      </w:pPr>
+      <w:r>
+        <w:t>curl "</w:t>
+      </w:r>
+      <w:r>
+        <w:t>https://ng-garage-nafta-qa.app.corpintra.net</w:t>
+      </w:r>
+      <w:r>
+        <w:t>/topics"</w:t>
+      </w:r>
+    </w:p>
+    <w:p/>
+    <w:p>
       <w:r>
         <w:t>Expected response:</w:t>
       </w:r>
@@ -4805,51 +5039,94 @@
     <w:p>
       <w:pPr>
         <w:pStyle w:val="Quote"/>
-      </w:pPr>
-      <w:r>
-        <w:t>&lt;empty&gt;</w:t>
+        <w:shd w:val="clear" w:color="auto" w:fill="auto"/>
+      </w:pPr>
+      <w:r>
+        <w:t>["__consumer_offsets","_schemas","avrotest","binarytest","jsontest"]</w:t>
       </w:r>
     </w:p>
     <w:p/>
     <w:p>
       <w:r>
-        <w:t>3</w:t>
-      </w:r>
-      <w:r>
-        <w:t>. Consume data using the base URL in the first response</w:t>
-      </w:r>
-    </w:p>
-    <w:p>
-      <w:pPr>
-        <w:pStyle w:val="Quote"/>
-      </w:pPr>
-      <w:r>
-        <w:t xml:space="preserve">curl -X GET </w:t>
-      </w:r>
-      <w:r>
-        <w:t>\</w:t>
-      </w:r>
-    </w:p>
-    <w:p>
-      <w:pPr>
-        <w:pStyle w:val="Quote"/>
-      </w:pPr>
-      <w:r>
-        <w:t xml:space="preserve">-H "Accept: </w:t>
+        <w:t xml:space="preserve">2. </w:t>
+      </w:r>
+      <w:r>
+        <w:t>Get info about one topic</w:t>
+      </w:r>
+    </w:p>
+    <w:p>
+      <w:pPr>
+        <w:pStyle w:val="Quote"/>
+      </w:pPr>
+      <w:r>
+        <w:t>curl "</w:t>
+      </w:r>
+      <w:r>
+        <w:t>https://ng-garage-nafta-qa.app.corpintra.net</w:t>
+      </w:r>
+      <w:r>
+        <w:t>/topics/</w:t>
+      </w:r>
+      <w:proofErr w:type="spellStart"/>
+      <w:r>
+        <w:t>jsontest</w:t>
+      </w:r>
+      <w:proofErr w:type="spellEnd"/>
+      <w:r>
+        <w:t>"</w:t>
+      </w:r>
+    </w:p>
+    <w:p/>
+    <w:p>
+      <w:r>
+        <w:t>Expected response:</w:t>
+      </w:r>
+    </w:p>
+    <w:p>
+      <w:pPr>
+        <w:pStyle w:val="Quote"/>
+        <w:shd w:val="clear" w:color="auto" w:fill="auto"/>
+      </w:pPr>
+      <w:r>
+        <w:t>{"name":"avrotest","configs</w:t>
       </w:r>
       <w:proofErr w:type="gramStart"/>
       <w:r>
-        <w:t>application/vnd.kafka.json.v</w:t>
+        <w:t>":{</w:t>
       </w:r>
       <w:proofErr w:type="gramEnd"/>
       <w:r>
-        <w:t xml:space="preserve">2+json" \      </w:t>
+        <w:t>},"partitions":[{"partition":0,"leader":0,"replicas":[{"broker":0,"leader":true,"in_sync":true}]}]}</w:t>
+      </w:r>
+    </w:p>
+    <w:p/>
+    <w:p>
+      <w:r>
+        <w:lastRenderedPageBreak/>
+        <w:t xml:space="preserve">3. </w:t>
+      </w:r>
+      <w:r>
+        <w:t>Get info about a topic's partitions</w:t>
+      </w:r>
+    </w:p>
+    <w:p>
+      <w:pPr>
+        <w:pStyle w:val="Quote"/>
+      </w:pPr>
+      <w:r>
+        <w:t>curl "</w:t>
       </w:r>
       <w:r>
         <w:t>https://ng-garage-nafta-qa.app.corpintra.net</w:t>
       </w:r>
       <w:r>
-        <w:t>/consumers/my_json_consumer/instances/my_consumer_instance/records</w:t>
+        <w:t>/topics/</w:t>
+      </w:r>
+      <w:r>
+        <w:t>jsontest</w:t>
+      </w:r>
+      <w:r>
+        <w:t>/partitions"</w:t>
       </w:r>
     </w:p>
     <w:p/>
@@ -4861,585 +5138,368 @@
     <w:p>
       <w:pPr>
         <w:pStyle w:val="Quote"/>
-      </w:pPr>
-      <w:r>
-        <w:t>[{"key</w:t>
+        <w:shd w:val="clear" w:color="auto" w:fill="auto"/>
+      </w:pPr>
+      <w:r>
+        <w:t>[{"partition":0,"leader":0,"replicas</w:t>
       </w:r>
       <w:proofErr w:type="gramStart"/>
       <w:r>
-        <w:t>":null</w:t>
+        <w:t>":[</w:t>
       </w:r>
       <w:proofErr w:type="gramEnd"/>
       <w:r>
-        <w:t>,"value":{"foo":"bar"},"partition":0,"offset":0,"topic":"jsontest"}]</w:t>
+        <w:t>{"broker":0,"leader":true,"in_sync":true}]}]</w:t>
       </w:r>
     </w:p>
     <w:p/>
     <w:p>
-      <w:r>
-        <w:t>4</w:t>
-      </w:r>
-      <w:r>
-        <w:t>. Close the consumer with a DELETE to make it leave the group and clean up its resources</w:t>
-      </w:r>
-    </w:p>
-    <w:p>
-      <w:pPr>
-        <w:pStyle w:val="Quote"/>
-      </w:pPr>
-      <w:r>
-        <w:t xml:space="preserve">curl -X DELETE </w:t>
-      </w:r>
-      <w:r>
-        <w:t>\</w:t>
-      </w:r>
-    </w:p>
-    <w:p>
-      <w:pPr>
-        <w:pStyle w:val="Quote"/>
-      </w:pPr>
-      <w:r>
-        <w:t xml:space="preserve">-H "Content-Type: </w:t>
-      </w:r>
-      <w:proofErr w:type="gramStart"/>
-      <w:r>
-        <w:t>application/vnd.kafka.v</w:t>
-      </w:r>
-      <w:proofErr w:type="gramEnd"/>
-      <w:r>
-        <w:t>2+json" \</w:t>
-      </w:r>
-    </w:p>
-    <w:p>
-      <w:pPr>
-        <w:pStyle w:val="Quote"/>
-      </w:pPr>
-      <w:r>
-        <w:t>https://ng-garage-nafta-qa.app.corpintra.net</w:t>
-      </w:r>
-      <w:r>
-        <w:t>/consumers/my_json_consumer/instances/my_consumer_instance</w:t>
-      </w:r>
-    </w:p>
-    <w:p>
-      <w:pPr>
-        <w:pStyle w:val="Quote"/>
-      </w:pPr>
+      <w:pPr>
+        <w:pStyle w:val="Heading3"/>
+      </w:pPr>
+      <w:bookmarkStart w:id="13" w:name="_Toc12453130"/>
+      <w:r>
+        <w:t>API Docs</w:t>
+      </w:r>
+      <w:bookmarkEnd w:id="13"/>
+    </w:p>
+    <w:p>
+      <w:r>
+        <w:t xml:space="preserve">Kafka REST Proxy </w:t>
+      </w:r>
+      <w:r>
+        <w:t xml:space="preserve">exposes Kafka’s </w:t>
+      </w:r>
+      <w:r>
+        <w:t>functionality</w:t>
+      </w:r>
+      <w:r>
+        <w:t xml:space="preserve"> via a REST API, for the full list of available commands visit </w:t>
+      </w:r>
+      <w:hyperlink r:id="rId9" w:history="1">
+        <w:r>
+          <w:rPr>
+            <w:rStyle w:val="Hyperlink"/>
+          </w:rPr>
+          <w:t>https://docs.confluent.io/current/kafka-rest/api.html</w:t>
+        </w:r>
+      </w:hyperlink>
     </w:p>
     <w:p/>
     <w:p>
-      <w:r>
-        <w:t>Expected response:</w:t>
-      </w:r>
-    </w:p>
-    <w:p>
-      <w:pPr>
-        <w:pStyle w:val="Quote"/>
-      </w:pPr>
-      <w:r>
-        <w:t>&lt;empty&gt;</w:t>
-      </w:r>
+      <w:pPr>
+        <w:pStyle w:val="Heading3"/>
+      </w:pPr>
+      <w:bookmarkStart w:id="14" w:name="_Toc12453131"/>
+      <w:r>
+        <w:t>Additional Content Types</w:t>
+      </w:r>
+      <w:bookmarkEnd w:id="14"/>
+    </w:p>
+    <w:p>
+      <w:r>
+        <w:t>In addition to JSON messages, Kafka REST Proxy supports Avro and Binary formats. For more information visit</w:t>
+      </w:r>
+      <w:r>
+        <w:t>:</w:t>
+      </w:r>
+    </w:p>
+    <w:p>
+      <w:r>
+        <w:t xml:space="preserve">Content Types Overview – </w:t>
+      </w:r>
+      <w:hyperlink r:id="rId10" w:anchor="content-types" w:history="1">
+        <w:r>
+          <w:rPr>
+            <w:rStyle w:val="Hyperlink"/>
+          </w:rPr>
+          <w:t>https://docs.confluent.io/current/kafka-rest/api.html#content-types</w:t>
+        </w:r>
+      </w:hyperlink>
+    </w:p>
+    <w:p>
+      <w:r>
+        <w:t xml:space="preserve">Avro Messages - </w:t>
+      </w:r>
+      <w:hyperlink r:id="rId11" w:anchor="produce-and-consume-avro-messages" w:history="1">
+        <w:r>
+          <w:rPr>
+            <w:rStyle w:val="Hyperlink"/>
+          </w:rPr>
+          <w:t>https://docs.confluent.io/current/kafka-rest/quickstart.html#produce-and-consume-avro-messages</w:t>
+        </w:r>
+      </w:hyperlink>
+    </w:p>
+    <w:p>
+      <w:r>
+        <w:t xml:space="preserve">Binary Messages - </w:t>
+      </w:r>
+      <w:hyperlink r:id="rId12" w:anchor="produce-and-consume-binary-messages" w:history="1">
+        <w:r>
+          <w:rPr>
+            <w:rStyle w:val="Hyperlink"/>
+          </w:rPr>
+          <w:t>https://docs.confluent.io/current/kafka-rest/quickstart.html#produce-and-consume-binary-messages</w:t>
+        </w:r>
+      </w:hyperlink>
+    </w:p>
+    <w:p>
+      <w:pPr>
+        <w:pStyle w:val="Heading2"/>
+      </w:pPr>
+    </w:p>
+    <w:p>
+      <w:pPr>
+        <w:pStyle w:val="Heading2"/>
+      </w:pPr>
+      <w:bookmarkStart w:id="15" w:name="_Toc12453132"/>
+      <w:r>
+        <w:t>Kafka</w:t>
+      </w:r>
+      <w:bookmarkEnd w:id="15"/>
     </w:p>
     <w:p/>
     <w:p>
       <w:pPr>
         <w:pStyle w:val="Heading3"/>
       </w:pPr>
-      <w:bookmarkStart w:id="13" w:name="_Toc12452848"/>
-      <w:r>
-        <w:t>Inspecting Topics</w:t>
-      </w:r>
-      <w:bookmarkEnd w:id="13"/>
-    </w:p>
-    <w:p>
-      <w:r>
-        <w:t xml:space="preserve">1. </w:t>
-      </w:r>
-      <w:r>
-        <w:t>Get a list of topics</w:t>
-      </w:r>
-    </w:p>
-    <w:p>
-      <w:pPr>
-        <w:pStyle w:val="Quote"/>
-      </w:pPr>
-      <w:r>
-        <w:t>curl "</w:t>
-      </w:r>
-      <w:r>
-        <w:t>https://ng-garage-nafta-qa.app.corpintra.net</w:t>
-      </w:r>
-      <w:r>
-        <w:t>/topics"</w:t>
-      </w:r>
+      <w:bookmarkStart w:id="16" w:name="_Toc12453133"/>
+      <w:r>
+        <w:t>Producing Messages</w:t>
+      </w:r>
+      <w:bookmarkEnd w:id="16"/>
+    </w:p>
+    <w:p>
+      <w:r>
+        <w:t>To connect from a client pod:</w:t>
+      </w:r>
+    </w:p>
+    <w:p>
+      <w:r>
+        <w:t xml:space="preserve">1. Deploy a </w:t>
+      </w:r>
+      <w:proofErr w:type="spellStart"/>
+      <w:r>
+        <w:t>kafka</w:t>
+      </w:r>
+      <w:proofErr w:type="spellEnd"/>
+      <w:r>
+        <w:t xml:space="preserve"> client pod with configuration:</w:t>
+      </w:r>
+    </w:p>
+    <w:p>
+      <w:pPr>
+        <w:pStyle w:val="Quote"/>
+      </w:pPr>
+      <w:proofErr w:type="spellStart"/>
+      <w:r>
+        <w:t>kubectl</w:t>
+      </w:r>
+      <w:proofErr w:type="spellEnd"/>
+      <w:r>
+        <w:t xml:space="preserve"> apply -f clients/</w:t>
+      </w:r>
+      <w:proofErr w:type="spellStart"/>
+      <w:r>
+        <w:t>kafka-client.yaml</w:t>
+      </w:r>
+      <w:proofErr w:type="spellEnd"/>
+      <w:r>
+        <w:t xml:space="preserve"> -n </w:t>
+      </w:r>
+      <w:proofErr w:type="spellStart"/>
+      <w:r>
+        <w:t>kafka</w:t>
+      </w:r>
+      <w:proofErr w:type="spellEnd"/>
     </w:p>
     <w:p/>
     <w:p>
       <w:r>
-        <w:t>Expected response:</w:t>
-      </w:r>
-    </w:p>
-    <w:p>
-      <w:pPr>
-        <w:pStyle w:val="Quote"/>
-      </w:pPr>
-      <w:r>
-        <w:t>["__consumer_offsets","_schemas","avrotest","binarytest","jsontest"]</w:t>
+        <w:t>2. Log into the Pod</w:t>
+      </w:r>
+    </w:p>
+    <w:p>
+      <w:pPr>
+        <w:pStyle w:val="Quote"/>
+      </w:pPr>
+      <w:proofErr w:type="spellStart"/>
+      <w:r>
+        <w:t>kubectl</w:t>
+      </w:r>
+      <w:proofErr w:type="spellEnd"/>
+      <w:r>
+        <w:t xml:space="preserve"> exec -it </w:t>
+      </w:r>
+      <w:proofErr w:type="spellStart"/>
+      <w:r>
+        <w:t>kafka</w:t>
+      </w:r>
+      <w:proofErr w:type="spellEnd"/>
+      <w:r>
+        <w:t xml:space="preserve">-client </w:t>
+      </w:r>
+      <w:r>
+        <w:t xml:space="preserve">-n </w:t>
+      </w:r>
+      <w:proofErr w:type="spellStart"/>
+      <w:r>
+        <w:t>kafka</w:t>
+      </w:r>
+      <w:proofErr w:type="spellEnd"/>
+      <w:r>
+        <w:t xml:space="preserve"> </w:t>
+      </w:r>
+      <w:r>
+        <w:t>-- /bin/bash</w:t>
       </w:r>
     </w:p>
     <w:p/>
     <w:p>
-      <w:r>
-        <w:t xml:space="preserve">2. </w:t>
-      </w:r>
-      <w:r>
-        <w:t>Get info about one topic</w:t>
-      </w:r>
-    </w:p>
-    <w:p>
-      <w:pPr>
-        <w:pStyle w:val="Quote"/>
-      </w:pPr>
-      <w:r>
-        <w:t>curl "</w:t>
-      </w:r>
-      <w:r>
-        <w:t>https://ng-garage-nafta-qa.app.corpintra.net</w:t>
-      </w:r>
-      <w:r>
-        <w:t>/topics/</w:t>
-      </w:r>
-      <w:proofErr w:type="spellStart"/>
-      <w:r>
-        <w:t>jsontest</w:t>
-      </w:r>
-      <w:proofErr w:type="spellEnd"/>
-      <w:r>
-        <w:t>"</w:t>
+      <w:pPr>
+        <w:pStyle w:val="Heading3"/>
+      </w:pPr>
+      <w:bookmarkStart w:id="17" w:name="_Toc12453134"/>
+      <w:r>
+        <w:t>Creating a Topic</w:t>
+      </w:r>
+      <w:bookmarkEnd w:id="17"/>
+    </w:p>
+    <w:p>
+      <w:pPr>
+        <w:pStyle w:val="Quote"/>
+      </w:pPr>
+      <w:proofErr w:type="spellStart"/>
+      <w:r>
+        <w:t>kafka</w:t>
+      </w:r>
+      <w:proofErr w:type="spellEnd"/>
+      <w:r>
+        <w:t xml:space="preserve">-topics --zookeeper confluent-cp-zookeeper-headless:2181 --topic confluent-topic --create --partitions </w:t>
+      </w:r>
+      <w:r>
+        <w:t>10</w:t>
+      </w:r>
+      <w:r>
+        <w:t xml:space="preserve"> --replication-factor </w:t>
+      </w:r>
+      <w:r>
+        <w:t>2</w:t>
+      </w:r>
+      <w:r>
+        <w:t xml:space="preserve"> --if-not-exists</w:t>
+      </w:r>
+    </w:p>
+    <w:p>
+      <w:pPr>
+        <w:pStyle w:val="Heading3"/>
+      </w:pPr>
+    </w:p>
+    <w:p>
+      <w:pPr>
+        <w:pStyle w:val="Heading3"/>
+      </w:pPr>
+      <w:bookmarkStart w:id="18" w:name="_Toc12453135"/>
+      <w:r>
+        <w:t>Producing Messages</w:t>
+      </w:r>
+      <w:bookmarkEnd w:id="18"/>
+    </w:p>
+    <w:p>
+      <w:pPr>
+        <w:pStyle w:val="Quote"/>
+      </w:pPr>
+      <w:r>
+        <w:t>MESSAGE="`date -u`"</w:t>
+      </w:r>
+    </w:p>
+    <w:p>
+      <w:pPr>
+        <w:pStyle w:val="Quote"/>
+      </w:pPr>
+      <w:r>
+        <w:t xml:space="preserve">echo "$MESSAGE" | </w:t>
+      </w:r>
+      <w:proofErr w:type="spellStart"/>
+      <w:r>
+        <w:t>kafka</w:t>
+      </w:r>
+      <w:proofErr w:type="spellEnd"/>
+      <w:r>
+        <w:t>-console-producer --broker-list confluent-cp-kafka-headless:9092 --topic confluent-topic</w:t>
       </w:r>
     </w:p>
     <w:p/>
     <w:p>
-      <w:r>
-        <w:t>Expected response:</w:t>
-      </w:r>
-    </w:p>
-    <w:p>
-      <w:pPr>
-        <w:pStyle w:val="Quote"/>
-      </w:pPr>
-      <w:r>
-        <w:t>{"name":"avrotest","configs</w:t>
-      </w:r>
-      <w:proofErr w:type="gramStart"/>
-      <w:r>
-        <w:t>":{</w:t>
-      </w:r>
-      <w:proofErr w:type="gramEnd"/>
-      <w:r>
-        <w:t>},"partitions":[{"partition":0,"leader":0,"replicas":[{"broker":0,"leader":true,"in_sync":true}]}]}</w:t>
-      </w:r>
-    </w:p>
-    <w:p/>
-    <w:p>
-      <w:r>
-        <w:t xml:space="preserve">3. </w:t>
-      </w:r>
-      <w:r>
-        <w:t>Get info about a topic's partitions</w:t>
-      </w:r>
-    </w:p>
-    <w:p>
-      <w:pPr>
-        <w:pStyle w:val="Quote"/>
-      </w:pPr>
-      <w:r>
-        <w:t>curl "</w:t>
-      </w:r>
-      <w:r>
-        <w:t>https://ng-garage-nafta-qa.app.corpintra.net</w:t>
-      </w:r>
-      <w:r>
-        <w:t>/topics/</w:t>
-      </w:r>
-      <w:r>
-        <w:t>jsontest</w:t>
-      </w:r>
-      <w:r>
-        <w:t>/partitions"</w:t>
-      </w:r>
-    </w:p>
-    <w:p/>
-    <w:p>
-      <w:r>
-        <w:t>Expected response:</w:t>
-      </w:r>
-    </w:p>
-    <w:p>
-      <w:pPr>
-        <w:pStyle w:val="Quote"/>
-      </w:pPr>
-      <w:r>
-        <w:t>[{"partition":0,"leader":0,"replicas</w:t>
-      </w:r>
-      <w:proofErr w:type="gramStart"/>
-      <w:r>
-        <w:t>":[</w:t>
-      </w:r>
-      <w:proofErr w:type="gramEnd"/>
-      <w:r>
-        <w:t>{"broker":0,"leader":true,"in_sync":true}]}]</w:t>
-      </w:r>
-    </w:p>
-    <w:p/>
-    <w:p>
       <w:pPr>
         <w:pStyle w:val="Heading3"/>
       </w:pPr>
-      <w:bookmarkStart w:id="14" w:name="_Toc12452849"/>
-      <w:r>
-        <w:t>API Docs</w:t>
-      </w:r>
-      <w:bookmarkEnd w:id="14"/>
-    </w:p>
-    <w:p>
-      <w:r>
-        <w:t xml:space="preserve">Kafka REST Proxy </w:t>
-      </w:r>
-      <w:r>
-        <w:t xml:space="preserve">exposes Kafka’s </w:t>
-      </w:r>
-      <w:r>
-        <w:t>functionality</w:t>
-      </w:r>
-      <w:r>
-        <w:t xml:space="preserve"> via a REST API, for the full list of available commands visit </w:t>
-      </w:r>
-      <w:hyperlink r:id="rId9" w:history="1">
-        <w:r>
-          <w:rPr>
-            <w:rStyle w:val="Hyperlink"/>
-          </w:rPr>
-          <w:t>https://docs.confluent.io/current/kafka-rest/api.html</w:t>
-        </w:r>
-      </w:hyperlink>
-    </w:p>
-    <w:p/>
-    <w:p>
-      <w:pPr>
-        <w:pStyle w:val="Heading3"/>
-      </w:pPr>
-      <w:bookmarkStart w:id="15" w:name="_Toc12452850"/>
-      <w:r>
-        <w:t>Additional Content Types</w:t>
-      </w:r>
-      <w:bookmarkEnd w:id="15"/>
-    </w:p>
-    <w:p>
-      <w:r>
-        <w:t>In addition to JSON messages, Kafka REST Proxy supports Avro and Binary formats. For more information visit</w:t>
-      </w:r>
-      <w:r>
-        <w:t>:</w:t>
-      </w:r>
-    </w:p>
-    <w:p>
-      <w:r>
-        <w:t xml:space="preserve">Content Types Overview – </w:t>
-      </w:r>
-      <w:hyperlink r:id="rId10" w:anchor="content-types" w:history="1">
-        <w:r>
-          <w:rPr>
-            <w:rStyle w:val="Hyperlink"/>
-          </w:rPr>
-          <w:t>https://docs.confluent.io/current/kafka-rest/api.html#content-types</w:t>
-        </w:r>
-      </w:hyperlink>
-    </w:p>
-    <w:p>
-      <w:r>
-        <w:t xml:space="preserve">Avro Messages - </w:t>
-      </w:r>
-      <w:hyperlink r:id="rId11" w:anchor="produce-and-consume-avro-messages" w:history="1">
-        <w:r>
-          <w:rPr>
-            <w:rStyle w:val="Hyperlink"/>
-          </w:rPr>
-          <w:t>https://docs.confluent.io/current/kafka-rest/quickstart.html#produce-and-consume-avro-messages</w:t>
-        </w:r>
-      </w:hyperlink>
-    </w:p>
-    <w:p>
-      <w:r>
-        <w:t xml:space="preserve">Binary Messages - </w:t>
-      </w:r>
-      <w:hyperlink r:id="rId12" w:anchor="produce-and-consume-binary-messages" w:history="1">
-        <w:r>
-          <w:rPr>
-            <w:rStyle w:val="Hyperlink"/>
-          </w:rPr>
-          <w:t>https://docs.confluent.io/current/kafka-rest/quickstart.html#produce-and-consume-binary-messages</w:t>
-        </w:r>
-      </w:hyperlink>
-    </w:p>
-    <w:p>
-      <w:pPr>
-        <w:pStyle w:val="Heading2"/>
-      </w:pPr>
-    </w:p>
-    <w:p>
-      <w:pPr>
-        <w:pStyle w:val="Heading2"/>
-      </w:pPr>
-      <w:bookmarkStart w:id="16" w:name="_Toc12452851"/>
-      <w:r>
-        <w:t>Kafka</w:t>
-      </w:r>
-      <w:bookmarkEnd w:id="16"/>
-    </w:p>
-    <w:p/>
-    <w:p>
-      <w:pPr>
-        <w:pStyle w:val="Heading3"/>
-      </w:pPr>
-      <w:bookmarkStart w:id="17" w:name="_Toc12452852"/>
-      <w:r>
-        <w:t>Producing Messages</w:t>
-      </w:r>
-      <w:bookmarkEnd w:id="17"/>
-    </w:p>
-    <w:p>
-      <w:r>
-        <w:t>To connect from a client pod:</w:t>
-      </w:r>
-    </w:p>
-    <w:p>
-      <w:r>
-        <w:t xml:space="preserve">1. Deploy a </w:t>
-      </w:r>
-      <w:proofErr w:type="spellStart"/>
-      <w:r>
-        <w:t>kafka</w:t>
-      </w:r>
-      <w:proofErr w:type="spellEnd"/>
-      <w:r>
-        <w:t xml:space="preserve"> client pod with configuration:</w:t>
-      </w:r>
-    </w:p>
-    <w:p>
-      <w:pPr>
-        <w:pStyle w:val="Quote"/>
-      </w:pPr>
-      <w:proofErr w:type="spellStart"/>
-      <w:r>
-        <w:t>kubectl</w:t>
-      </w:r>
-      <w:proofErr w:type="spellEnd"/>
-      <w:r>
-        <w:t xml:space="preserve"> apply -f clients/</w:t>
-      </w:r>
-      <w:proofErr w:type="spellStart"/>
-      <w:r>
-        <w:t>kafka-client.yaml</w:t>
-      </w:r>
-      <w:proofErr w:type="spellEnd"/>
-      <w:r>
-        <w:t xml:space="preserve"> -n </w:t>
-      </w:r>
-      <w:proofErr w:type="spellStart"/>
-      <w:r>
-        <w:t>kafka</w:t>
-      </w:r>
-      <w:proofErr w:type="spellEnd"/>
-    </w:p>
-    <w:p/>
-    <w:p>
-      <w:r>
-        <w:t>2. Log into the Pod</w:t>
-      </w:r>
-    </w:p>
-    <w:p>
-      <w:pPr>
-        <w:pStyle w:val="Quote"/>
-      </w:pPr>
-      <w:proofErr w:type="spellStart"/>
-      <w:r>
-        <w:t>kubectl</w:t>
-      </w:r>
-      <w:proofErr w:type="spellEnd"/>
-      <w:r>
-        <w:t xml:space="preserve"> exec -it </w:t>
-      </w:r>
-      <w:proofErr w:type="spellStart"/>
-      <w:r>
-        <w:t>kafka</w:t>
-      </w:r>
-      <w:proofErr w:type="spellEnd"/>
-      <w:r>
-        <w:t xml:space="preserve">-client </w:t>
-      </w:r>
-      <w:r>
-        <w:t xml:space="preserve">-n </w:t>
-      </w:r>
-      <w:proofErr w:type="spellStart"/>
-      <w:r>
-        <w:t>kafka</w:t>
-      </w:r>
-      <w:proofErr w:type="spellEnd"/>
-      <w:r>
-        <w:t xml:space="preserve"> </w:t>
-      </w:r>
-      <w:r>
-        <w:t>-- /bin/bash</w:t>
-      </w:r>
-    </w:p>
-    <w:p/>
-    <w:p>
-      <w:pPr>
-        <w:pStyle w:val="Heading3"/>
-      </w:pPr>
-      <w:bookmarkStart w:id="18" w:name="_Toc12452853"/>
-      <w:r>
-        <w:t>Creating a Topic</w:t>
-      </w:r>
-      <w:bookmarkEnd w:id="18"/>
-    </w:p>
-    <w:p>
-      <w:pPr>
-        <w:pStyle w:val="Quote"/>
-      </w:pPr>
-      <w:proofErr w:type="spellStart"/>
-      <w:r>
-        <w:t>kafka</w:t>
-      </w:r>
-      <w:proofErr w:type="spellEnd"/>
-      <w:r>
-        <w:t xml:space="preserve">-topics --zookeeper confluent-cp-zookeeper-headless:2181 --topic confluent-topic --create --partitions </w:t>
-      </w:r>
-      <w:r>
-        <w:t>10</w:t>
-      </w:r>
-      <w:r>
-        <w:t xml:space="preserve"> --replication-factor </w:t>
-      </w:r>
-      <w:r>
-        <w:t>2</w:t>
-      </w:r>
-      <w:r>
-        <w:t xml:space="preserve"> --if-not-exists</w:t>
-      </w:r>
-    </w:p>
-    <w:p>
-      <w:pPr>
-        <w:pStyle w:val="Heading3"/>
-      </w:pPr>
-    </w:p>
-    <w:p>
-      <w:pPr>
-        <w:pStyle w:val="Heading3"/>
-      </w:pPr>
-      <w:bookmarkStart w:id="19" w:name="_Toc12452854"/>
-      <w:r>
-        <w:t>Producing Messages</w:t>
-      </w:r>
-      <w:bookmarkEnd w:id="19"/>
-    </w:p>
-    <w:p>
-      <w:pPr>
-        <w:pStyle w:val="Quote"/>
-      </w:pPr>
-      <w:r>
-        <w:t>MESSAGE="`date -u`"</w:t>
-      </w:r>
-    </w:p>
-    <w:p>
-      <w:pPr>
-        <w:pStyle w:val="Quote"/>
-      </w:pPr>
-      <w:r>
-        <w:t xml:space="preserve">echo "$MESSAGE" | </w:t>
-      </w:r>
-      <w:proofErr w:type="spellStart"/>
-      <w:r>
-        <w:t>kafka</w:t>
-      </w:r>
-      <w:proofErr w:type="spellEnd"/>
-      <w:r>
-        <w:t>-console-producer --broker-list confluent-cp-kafka-headless:9092 --topic confluent-topic</w:t>
-      </w:r>
-    </w:p>
-    <w:p/>
-    <w:p>
-      <w:pPr>
-        <w:pStyle w:val="Heading3"/>
-      </w:pPr>
-      <w:bookmarkStart w:id="20" w:name="_Toc12452855"/>
+      <w:bookmarkStart w:id="19" w:name="_Toc12453136"/>
       <w:r>
         <w:lastRenderedPageBreak/>
         <w:t>Consuming Messages</w:t>
       </w:r>
+      <w:bookmarkEnd w:id="19"/>
+    </w:p>
+    <w:p>
+      <w:pPr>
+        <w:pStyle w:val="Quote"/>
+      </w:pPr>
+      <w:proofErr w:type="spellStart"/>
+      <w:r>
+        <w:t>kafka</w:t>
+      </w:r>
+      <w:proofErr w:type="spellEnd"/>
+      <w:r>
+        <w:t>-console-consumer --bootstrap-server confluent-cp-kafka-headless:9092 --topic confluent-topic --from-beginning --timeout-</w:t>
+      </w:r>
+      <w:proofErr w:type="spellStart"/>
+      <w:r>
+        <w:t>ms</w:t>
+      </w:r>
+      <w:proofErr w:type="spellEnd"/>
+      <w:r>
+        <w:t xml:space="preserve"> 2000 --max-messages 1 | grep "$MESSAGE"</w:t>
+      </w:r>
+    </w:p>
+    <w:p>
+      <w:pPr>
+        <w:pStyle w:val="Heading1"/>
+      </w:pPr>
+      <w:r>
+        <w:br/>
+      </w:r>
+      <w:bookmarkStart w:id="20" w:name="_Toc12453137"/>
+      <w:r>
+        <w:t>Dealer Event Catalog</w:t>
+      </w:r>
       <w:bookmarkEnd w:id="20"/>
     </w:p>
     <w:p>
       <w:pPr>
-        <w:pStyle w:val="Quote"/>
-      </w:pPr>
-      <w:proofErr w:type="spellStart"/>
-      <w:r>
-        <w:t>kafka</w:t>
-      </w:r>
-      <w:proofErr w:type="spellEnd"/>
-      <w:r>
-        <w:t>-console-consumer --bootstrap-server confluent-cp-kafka-headless:9092 --topic confluent-topic --from-beginning --timeout-</w:t>
-      </w:r>
-      <w:proofErr w:type="spellStart"/>
-      <w:r>
-        <w:t>ms</w:t>
-      </w:r>
-      <w:proofErr w:type="spellEnd"/>
-      <w:r>
-        <w:t xml:space="preserve"> 2000 --max-messages 1 | grep "$MESSAGE"</w:t>
-      </w:r>
-    </w:p>
-    <w:p>
-      <w:pPr>
-        <w:pStyle w:val="Heading1"/>
-      </w:pPr>
-      <w:r>
-        <w:br/>
-      </w:r>
-      <w:bookmarkStart w:id="21" w:name="_Toc12452856"/>
-      <w:r>
-        <w:t>Dealer Event Catalog</w:t>
+        <w:pStyle w:val="Heading2"/>
+      </w:pPr>
+      <w:bookmarkStart w:id="21" w:name="_Toc12453138"/>
+      <w:r>
+        <w:t>Overview</w:t>
       </w:r>
       <w:bookmarkEnd w:id="21"/>
     </w:p>
     <w:p>
+      <w:r>
+        <w:t>Dealer Event Catalog is a central event storage system designed to capture updates to dealer information originating from various existing systems. Raw event data is then converted into a standard format, enhanced and augmented to produce a canonical model representation of the event. Both raw and canonical model events are then made available to consumers interested in ongoing dealer updates in real time.</w:t>
+      </w:r>
+    </w:p>
+    <w:p>
       <w:pPr>
         <w:pStyle w:val="Heading2"/>
       </w:pPr>
-      <w:bookmarkStart w:id="22" w:name="_Toc12452857"/>
-      <w:r>
-        <w:t>Overview</w:t>
-      </w:r>
-      <w:bookmarkEnd w:id="22"/>
-    </w:p>
-    <w:p>
-      <w:r>
-        <w:t>Dealer Event Catalog is a central event storage system designed to capture updates to dealer information originating from various existing systems. Raw event data is then converted into a standard format, enhanced and augmented to produce a canonical model representation of the event. Both raw and canonical model events are then made available to consumers interested in ongoing dealer updates in real time.</w:t>
-      </w:r>
-    </w:p>
-    <w:p/>
-    <w:p>
-      <w:pPr>
-        <w:pStyle w:val="Heading2"/>
-      </w:pPr>
-      <w:bookmarkStart w:id="23" w:name="_Toc12452858"/>
+      <w:bookmarkStart w:id="22" w:name="_Toc12453139"/>
       <w:r>
         <w:lastRenderedPageBreak/>
         <w:t>Sample Flow</w:t>
       </w:r>
-      <w:bookmarkEnd w:id="23"/>
+      <w:bookmarkEnd w:id="22"/>
     </w:p>
     <w:p>
       <w:pPr>
@@ -5465,6 +5525,7 @@
         </w:rPr>
         <w:fldChar w:fldCharType="separate"/>
       </w:r>
+      <w:bookmarkStart w:id="23" w:name="_GoBack"/>
       <w:r>
         <w:rPr>
           <w:rFonts w:ascii="Times New Roman" w:hAnsi="Times New Roman" w:cs="Times New Roman"/>
@@ -5519,6 +5580,7 @@
           </wp:inline>
         </w:drawing>
       </w:r>
+      <w:bookmarkEnd w:id="23"/>
       <w:r>
         <w:rPr>
           <w:rFonts w:ascii="Times New Roman" w:hAnsi="Times New Roman" w:cs="Times New Roman"/>
@@ -5832,7 +5894,7 @@
       <w:pPr>
         <w:pStyle w:val="Heading2"/>
       </w:pPr>
-      <w:bookmarkStart w:id="24" w:name="_Toc12452859"/>
+      <w:bookmarkStart w:id="24" w:name="_Toc12453140"/>
       <w:r>
         <w:t>Deployment</w:t>
       </w:r>
@@ -5843,7 +5905,7 @@
       <w:pPr>
         <w:pStyle w:val="Heading3"/>
       </w:pPr>
-      <w:bookmarkStart w:id="25" w:name="_Toc12452860"/>
+      <w:bookmarkStart w:id="25" w:name="_Toc12453141"/>
       <w:r>
         <w:t>Elasticsearch</w:t>
       </w:r>
@@ -5920,7 +5982,7 @@
       <w:pPr>
         <w:pStyle w:val="Heading3"/>
       </w:pPr>
-      <w:bookmarkStart w:id="26" w:name="_Toc12452861"/>
+      <w:bookmarkStart w:id="26" w:name="_Toc12453142"/>
       <w:r>
         <w:t>Kibana</w:t>
       </w:r>
@@ -5972,7 +6034,7 @@
       <w:pPr>
         <w:pStyle w:val="Heading3"/>
       </w:pPr>
-      <w:bookmarkStart w:id="27" w:name="_Toc12452862"/>
+      <w:bookmarkStart w:id="27" w:name="_Toc12453143"/>
       <w:proofErr w:type="spellStart"/>
       <w:r>
         <w:t>NiFI</w:t>
@@ -6164,7 +6226,7 @@
       <w:pPr>
         <w:pStyle w:val="Heading3"/>
       </w:pPr>
-      <w:bookmarkStart w:id="28" w:name="_Toc12452863"/>
+      <w:bookmarkStart w:id="28" w:name="_Toc12453144"/>
       <w:r>
         <w:t>Kafka Connect</w:t>
       </w:r>
@@ -6276,7 +6338,7 @@
       <w:pPr>
         <w:pStyle w:val="Heading1"/>
       </w:pPr>
-      <w:bookmarkStart w:id="29" w:name="_Toc12452864"/>
+      <w:bookmarkStart w:id="29" w:name="_Toc12453145"/>
       <w:r>
         <w:t>Environment Specific Changes</w:t>
       </w:r>
@@ -6343,7 +6405,7 @@
         <w:pStyle w:val="Heading2"/>
       </w:pPr>
       <w:bookmarkStart w:id="30" w:name="_Image_Repos"/>
-      <w:bookmarkStart w:id="31" w:name="_Toc12452865"/>
+      <w:bookmarkStart w:id="31" w:name="_Toc12453146"/>
       <w:bookmarkEnd w:id="30"/>
       <w:r>
         <w:t>Image Repos</w:t>
@@ -6490,7 +6552,7 @@
       <w:pPr>
         <w:pStyle w:val="Heading2"/>
       </w:pPr>
-      <w:bookmarkStart w:id="32" w:name="_Toc12452866"/>
+      <w:bookmarkStart w:id="32" w:name="_Toc12453147"/>
       <w:r>
         <w:t>Security Conte</w:t>
       </w:r>
@@ -6603,7 +6665,7 @@
       <w:pPr>
         <w:pStyle w:val="Heading2"/>
       </w:pPr>
-      <w:bookmarkStart w:id="33" w:name="_Toc12452867"/>
+      <w:bookmarkStart w:id="33" w:name="_Toc12453148"/>
       <w:r>
         <w:t xml:space="preserve">Chart </w:t>
       </w:r>
@@ -6751,7 +6813,7 @@
       <w:pPr>
         <w:pStyle w:val="Heading2"/>
       </w:pPr>
-      <w:bookmarkStart w:id="34" w:name="_Toc12452868"/>
+      <w:bookmarkStart w:id="34" w:name="_Toc12453149"/>
       <w:r>
         <w:t xml:space="preserve">Network </w:t>
       </w:r>
@@ -6973,7 +7035,7 @@
       <w:pPr>
         <w:pStyle w:val="Heading2"/>
       </w:pPr>
-      <w:bookmarkStart w:id="35" w:name="_Toc12452869"/>
+      <w:bookmarkStart w:id="35" w:name="_Toc12453150"/>
       <w:r>
         <w:t>Images</w:t>
       </w:r>
@@ -6983,7 +7045,7 @@
       <w:pPr>
         <w:pStyle w:val="Heading3"/>
       </w:pPr>
-      <w:bookmarkStart w:id="36" w:name="_Toc12452870"/>
+      <w:bookmarkStart w:id="36" w:name="_Toc12453151"/>
       <w:r>
         <w:t>Control Center</w:t>
       </w:r>
@@ -7082,7 +7144,7 @@
       <w:pPr>
         <w:pStyle w:val="Heading3"/>
       </w:pPr>
-      <w:bookmarkStart w:id="37" w:name="_Toc12452871"/>
+      <w:bookmarkStart w:id="37" w:name="_Toc12453152"/>
       <w:r>
         <w:t>Kafka</w:t>
       </w:r>
@@ -7192,7 +7254,7 @@
       <w:pPr>
         <w:pStyle w:val="Heading3"/>
       </w:pPr>
-      <w:bookmarkStart w:id="38" w:name="_Toc12452872"/>
+      <w:bookmarkStart w:id="38" w:name="_Toc12453153"/>
       <w:r>
         <w:lastRenderedPageBreak/>
         <w:t>Kafka Connect</w:t>
@@ -7370,7 +7432,7 @@
       <w:pPr>
         <w:pStyle w:val="Heading3"/>
       </w:pPr>
-      <w:bookmarkStart w:id="39" w:name="_Toc12452873"/>
+      <w:bookmarkStart w:id="39" w:name="_Toc12453154"/>
       <w:r>
         <w:t>Kafka REST</w:t>
       </w:r>
@@ -7516,7 +7578,7 @@
       <w:pPr>
         <w:pStyle w:val="Heading3"/>
       </w:pPr>
-      <w:bookmarkStart w:id="40" w:name="_Toc12452874"/>
+      <w:bookmarkStart w:id="40" w:name="_Toc12453155"/>
       <w:r>
         <w:t>KSQL Server</w:t>
       </w:r>
@@ -7720,7 +7782,7 @@
       <w:pPr>
         <w:pStyle w:val="Heading3"/>
       </w:pPr>
-      <w:bookmarkStart w:id="41" w:name="_Toc12452875"/>
+      <w:bookmarkStart w:id="41" w:name="_Toc12453156"/>
       <w:r>
         <w:t>Schema Registry</w:t>
       </w:r>
@@ -7825,7 +7887,7 @@
       <w:pPr>
         <w:pStyle w:val="Heading3"/>
       </w:pPr>
-      <w:bookmarkStart w:id="42" w:name="_Toc12452876"/>
+      <w:bookmarkStart w:id="42" w:name="_Toc12453157"/>
       <w:r>
         <w:t>Zookeeper</w:t>
       </w:r>
@@ -7948,7 +8010,7 @@
       <w:pPr>
         <w:pStyle w:val="Heading3"/>
       </w:pPr>
-      <w:bookmarkStart w:id="43" w:name="_Toc12452877"/>
+      <w:bookmarkStart w:id="43" w:name="_Toc12453158"/>
       <w:r>
         <w:t>Postgres</w:t>
       </w:r>
@@ -8061,7 +8123,7 @@
       <w:pPr>
         <w:pStyle w:val="Heading3"/>
       </w:pPr>
-      <w:bookmarkStart w:id="44" w:name="_Toc12452878"/>
+      <w:bookmarkStart w:id="44" w:name="_Toc12453159"/>
       <w:proofErr w:type="spellStart"/>
       <w:r>
         <w:t>NiFi</w:t>
@@ -8171,7 +8233,7 @@
       <w:pPr>
         <w:pStyle w:val="Heading3"/>
       </w:pPr>
-      <w:bookmarkStart w:id="45" w:name="_Toc12452879"/>
+      <w:bookmarkStart w:id="45" w:name="_Toc12453160"/>
       <w:r>
         <w:t>Elasticsearch</w:t>
       </w:r>
@@ -8287,7 +8349,7 @@
       <w:pPr>
         <w:pStyle w:val="Heading3"/>
       </w:pPr>
-      <w:bookmarkStart w:id="46" w:name="_Toc12452880"/>
+      <w:bookmarkStart w:id="46" w:name="_Toc12453161"/>
       <w:r>
         <w:t>Kibana</w:t>
       </w:r>
@@ -8397,7 +8459,7 @@
       <w:pPr>
         <w:pStyle w:val="Heading1"/>
       </w:pPr>
-      <w:bookmarkStart w:id="47" w:name="_Toc12452881"/>
+      <w:bookmarkStart w:id="47" w:name="_Toc12453162"/>
       <w:r>
         <w:t>Future tasks</w:t>
       </w:r>
@@ -10037,7 +10099,7 @@
     <w:uiPriority w:val="9"/>
     <w:unhideWhenUsed/>
     <w:qFormat/>
-    <w:rsid w:val="00EF3FB0"/>
+    <w:rsid w:val="006110E8"/>
     <w:pPr>
       <w:keepNext/>
       <w:keepLines/>
@@ -10049,6 +10111,7 @@
       <w:color w:val="2F5496" w:themeColor="accent1" w:themeShade="BF"/>
       <w:sz w:val="32"/>
       <w:szCs w:val="32"/>
+      <w:u w:val="single"/>
     </w:rPr>
   </w:style>
   <w:style w:type="paragraph" w:styleId="Heading3">
@@ -10216,12 +10279,13 @@
     <w:basedOn w:val="DefaultParagraphFont"/>
     <w:link w:val="Heading2"/>
     <w:uiPriority w:val="9"/>
-    <w:rsid w:val="00EF3FB0"/>
+    <w:rsid w:val="006110E8"/>
     <w:rPr>
       <w:rFonts w:asciiTheme="majorHAnsi" w:eastAsiaTheme="majorEastAsia" w:hAnsiTheme="majorHAnsi" w:cstheme="majorBidi"/>
       <w:color w:val="2F5496" w:themeColor="accent1" w:themeShade="BF"/>
       <w:sz w:val="32"/>
       <w:szCs w:val="32"/>
+      <w:u w:val="single"/>
     </w:rPr>
   </w:style>
   <w:style w:type="character" w:customStyle="1" w:styleId="Heading1Char">
@@ -10791,7 +10855,7 @@
 </file>
 
 <file path=customXml/itemProps1.xml><?xml version="1.0" encoding="utf-8"?>
-<ds:datastoreItem xmlns:ds="http://schemas.openxmlformats.org/officeDocument/2006/customXml" ds:itemID="{E8A9A60A-A8F1-8243-9DDC-E23CB9DAE489}">
+<ds:datastoreItem xmlns:ds="http://schemas.openxmlformats.org/officeDocument/2006/customXml" ds:itemID="{061812B4-E851-E048-8684-8EA275C2CCCF}">
   <ds:schemaRefs>
     <ds:schemaRef ds:uri="http://schemas.openxmlformats.org/officeDocument/2006/bibliography"/>
   </ds:schemaRefs>

</xml_diff>